<commit_message>
fix correccion de parrafos
</commit_message>
<xml_diff>
--- a/(REV. 31-01) ANEXO_7_TESIS_PILLACA_Y_PONCE_REV.docx
+++ b/(REV. 31-01) ANEXO_7_TESIS_PILLACA_Y_PONCE_REV.docx
@@ -1,6 +1,6 @@
 
 <file path=word/document.xml><?xml version="1.0" encoding="utf-8"?>
-<w:document xmlns:wpc="http://schemas.microsoft.com/office/word/2010/wordprocessingCanvas" xmlns:cx="http://schemas.microsoft.com/office/drawing/2014/chartex" xmlns:cx1="http://schemas.microsoft.com/office/drawing/2015/9/8/chartex" xmlns:cx2="http://schemas.microsoft.com/office/drawing/2015/10/21/chartex" xmlns:cx3="http://schemas.microsoft.com/office/drawing/2016/5/9/chartex" xmlns:cx4="http://schemas.microsoft.com/office/drawing/2016/5/10/chartex" xmlns:cx5="http://schemas.microsoft.com/office/drawing/2016/5/11/chartex" xmlns:cx6="http://schemas.microsoft.com/office/drawing/2016/5/12/chartex" xmlns:cx7="http://schemas.microsoft.com/office/drawing/2016/5/13/chartex" xmlns:cx8="http://schemas.microsoft.com/office/drawing/2016/5/14/chartex" xmlns:mc="http://schemas.openxmlformats.org/markup-compatibility/2006" xmlns:aink="http://schemas.microsoft.com/office/drawing/2016/ink" xmlns:am3d="http://schemas.microsoft.com/office/drawing/2017/model3d" xmlns:o="urn:schemas-microsoft-com:office:office" xmlns:oel="http://schemas.microsoft.com/office/2019/extlst" xmlns:r="http://schemas.openxmlformats.org/officeDocument/2006/relationships" xmlns:m="http://schemas.openxmlformats.org/officeDocument/2006/math" xmlns:v="urn:schemas-microsoft-com:vml" xmlns:wp14="http://schemas.microsoft.com/office/word/2010/wordprocessingDrawing" xmlns:wp="http://schemas.openxmlformats.org/drawingml/2006/wordprocessingDrawing" xmlns:w10="urn:schemas-microsoft-com:office:word" xmlns:w="http://schemas.openxmlformats.org/wordprocessingml/2006/main" xmlns:w14="http://schemas.microsoft.com/office/word/2010/wordml" xmlns:w15="http://schemas.microsoft.com/office/word/2012/wordml" xmlns:w16cex="http://schemas.microsoft.com/office/word/2018/wordml/cex" xmlns:w16cid="http://schemas.microsoft.com/office/word/2016/wordml/cid" xmlns:w16="http://schemas.microsoft.com/office/word/2018/wordml" xmlns:w16sdtdh="http://schemas.microsoft.com/office/word/2020/wordml/sdtdatahash" xmlns:w16se="http://schemas.microsoft.com/office/word/2015/wordml/symex" xmlns:wpg="http://schemas.microsoft.com/office/word/2010/wordprocessingGroup" xmlns:wpi="http://schemas.microsoft.com/office/word/2010/wordprocessingInk" xmlns:wne="http://schemas.microsoft.com/office/word/2006/wordml" xmlns:wps="http://schemas.microsoft.com/office/word/2010/wordprocessingShape" mc:Ignorable="w14 w15 w16se w16cid w16 w16cex w16sdtdh wp14">
+<w:document xmlns:wpc="http://schemas.microsoft.com/office/word/2010/wordprocessingCanvas" xmlns:cx="http://schemas.microsoft.com/office/drawing/2014/chartex" xmlns:cx1="http://schemas.microsoft.com/office/drawing/2015/9/8/chartex" xmlns:cx2="http://schemas.microsoft.com/office/drawing/2015/10/21/chartex" xmlns:cx3="http://schemas.microsoft.com/office/drawing/2016/5/9/chartex" xmlns:cx4="http://schemas.microsoft.com/office/drawing/2016/5/10/chartex" xmlns:cx5="http://schemas.microsoft.com/office/drawing/2016/5/11/chartex" xmlns:cx6="http://schemas.microsoft.com/office/drawing/2016/5/12/chartex" xmlns:cx7="http://schemas.microsoft.com/office/drawing/2016/5/13/chartex" xmlns:cx8="http://schemas.microsoft.com/office/drawing/2016/5/14/chartex" xmlns:mc="http://schemas.openxmlformats.org/markup-compatibility/2006" xmlns:aink="http://schemas.microsoft.com/office/drawing/2016/ink" xmlns:am3d="http://schemas.microsoft.com/office/drawing/2017/model3d" xmlns:o="urn:schemas-microsoft-com:office:office" xmlns:r="http://schemas.openxmlformats.org/officeDocument/2006/relationships" xmlns:m="http://schemas.openxmlformats.org/officeDocument/2006/math" xmlns:v="urn:schemas-microsoft-com:vml" xmlns:wp14="http://schemas.microsoft.com/office/word/2010/wordprocessingDrawing" xmlns:wp="http://schemas.openxmlformats.org/drawingml/2006/wordprocessingDrawing" xmlns:w10="urn:schemas-microsoft-com:office:word" xmlns:w="http://schemas.openxmlformats.org/wordprocessingml/2006/main" xmlns:w14="http://schemas.microsoft.com/office/word/2010/wordml" xmlns:w15="http://schemas.microsoft.com/office/word/2012/wordml" xmlns:w16cex="http://schemas.microsoft.com/office/word/2018/wordml/cex" xmlns:w16cid="http://schemas.microsoft.com/office/word/2016/wordml/cid" xmlns:w16="http://schemas.microsoft.com/office/word/2018/wordml" xmlns:w16sdtdh="http://schemas.microsoft.com/office/word/2020/wordml/sdtdatahash" xmlns:w16se="http://schemas.microsoft.com/office/word/2015/wordml/symex" xmlns:wpg="http://schemas.microsoft.com/office/word/2010/wordprocessingGroup" xmlns:wpi="http://schemas.microsoft.com/office/word/2010/wordprocessingInk" xmlns:wne="http://schemas.microsoft.com/office/word/2006/wordml" xmlns:wps="http://schemas.microsoft.com/office/word/2010/wordprocessingShape" mc:Ignorable="w14 w15 w16se w16cid w16 w16cex w16sdtdh wp14">
   <w:body>
     <w:p>
       <w:pPr>
@@ -780,6 +780,7 @@
           <w:docPartUnique/>
         </w:docPartObj>
       </w:sdtPr>
+      <w:sdtEndPr/>
       <w:sdtContent>
         <w:p>
           <w:pPr>
@@ -16137,7 +16138,7 @@
           <w:sz w:val="24"/>
           <w:szCs w:val="24"/>
         </w:rPr>
-        <w:t>La eficiencia de los colaboradores, la calidad de trabajo y el desarrollo de competencias</w:t>
+        <w:t>La calidad de trabajo y el desarrollo de competencias</w:t>
       </w:r>
       <w:r>
         <w:rPr>
@@ -16182,7 +16183,16 @@
           <w:sz w:val="24"/>
           <w:szCs w:val="24"/>
         </w:rPr>
-        <w:t xml:space="preserve">En el objetivo general se investigó la </w:t>
+        <w:t xml:space="preserve">En el objetivo general se investigó </w:t>
+      </w:r>
+      <w:r>
+        <w:rPr>
+          <w:bCs/>
+          <w:color w:val="000000"/>
+          <w:sz w:val="24"/>
+          <w:szCs w:val="24"/>
+        </w:rPr>
+        <w:t>el impacto</w:t>
       </w:r>
       <w:commentRangeStart w:id="59"/>
       <w:r>
@@ -16192,7 +16202,7 @@
           <w:sz w:val="24"/>
           <w:szCs w:val="24"/>
         </w:rPr>
-        <w:t xml:space="preserve">influencia </w:t>
+        <w:t xml:space="preserve"> </w:t>
       </w:r>
       <w:commentRangeEnd w:id="59"/>
       <w:r>
@@ -16218,7 +16228,25 @@
           <w:sz w:val="24"/>
           <w:szCs w:val="24"/>
         </w:rPr>
-        <w:t xml:space="preserve">desempeñó </w:t>
+        <w:t>desempeñ</w:t>
+      </w:r>
+      <w:r>
+        <w:rPr>
+          <w:bCs/>
+          <w:color w:val="000000"/>
+          <w:sz w:val="24"/>
+          <w:szCs w:val="24"/>
+        </w:rPr>
+        <w:t>o</w:t>
+      </w:r>
+      <w:r>
+        <w:rPr>
+          <w:bCs/>
+          <w:color w:val="000000"/>
+          <w:sz w:val="24"/>
+          <w:szCs w:val="24"/>
+        </w:rPr>
+        <w:t xml:space="preserve"> </w:t>
       </w:r>
       <w:commentRangeEnd w:id="60"/>
       <w:r>
@@ -16372,6 +16400,10 @@
         <w:spacing w:after="0" w:line="480" w:lineRule="auto"/>
         <w:ind w:left="142" w:firstLine="578"/>
         <w:jc w:val="both"/>
+        <w:rPr>
+          <w:sz w:val="24"/>
+          <w:szCs w:val="24"/>
+        </w:rPr>
       </w:pPr>
       <w:r>
         <w:rPr>
@@ -16380,17 +16412,111 @@
           <w:sz w:val="24"/>
           <w:szCs w:val="24"/>
         </w:rPr>
-        <w:t xml:space="preserve">En el primer objetivo específico se estudió si el teletrabajo </w:t>
+        <w:t>En el primer objetivo específico se estudió si el teletrabajo i</w:t>
+      </w:r>
+      <w:r>
+        <w:rPr>
+          <w:bCs/>
+          <w:color w:val="000000"/>
+          <w:sz w:val="24"/>
+          <w:szCs w:val="24"/>
+        </w:rPr>
+        <w:t>mpacta e</w:t>
+      </w:r>
+      <w:r>
+        <w:rPr>
+          <w:bCs/>
+          <w:color w:val="000000"/>
+          <w:sz w:val="24"/>
+          <w:szCs w:val="24"/>
+        </w:rPr>
+        <w:t xml:space="preserve">n </w:t>
+      </w:r>
+      <w:r>
+        <w:rPr>
+          <w:bCs/>
+          <w:color w:val="000000"/>
+          <w:sz w:val="24"/>
+          <w:szCs w:val="24"/>
+        </w:rPr>
+        <w:t>la eficiencia de los colaboradores</w:t>
+      </w:r>
+      <w:r>
+        <w:rPr>
+          <w:bCs/>
+          <w:color w:val="000000"/>
+          <w:sz w:val="24"/>
+          <w:szCs w:val="24"/>
+        </w:rPr>
+        <w:t xml:space="preserve"> de </w:t>
+      </w:r>
+      <w:r>
+        <w:rPr>
+          <w:sz w:val="24"/>
+          <w:szCs w:val="24"/>
+        </w:rPr>
+        <w:t>una empresa tecnológica en San Isidro (Lima - Perú), 2023.</w:t>
+      </w:r>
+      <w:r>
+        <w:rPr>
+          <w:sz w:val="24"/>
+          <w:szCs w:val="24"/>
+        </w:rPr>
+        <w:t xml:space="preserve"> </w:t>
       </w:r>
       <w:commentRangeStart w:id="61"/>
       <w:r>
         <w:rPr>
-          <w:bCs/>
-          <w:color w:val="000000"/>
-          <w:sz w:val="24"/>
-          <w:szCs w:val="24"/>
-        </w:rPr>
-        <w:t xml:space="preserve">influye </w:t>
+          <w:sz w:val="24"/>
+          <w:szCs w:val="24"/>
+        </w:rPr>
+        <w:t>Bajo el presente contexto se determinó</w:t>
+      </w:r>
+      <w:r>
+        <w:rPr>
+          <w:sz w:val="24"/>
+          <w:szCs w:val="24"/>
+        </w:rPr>
+        <w:t xml:space="preserve"> que no existe una relación causal según la el hallazgo mostrado en el coeficiente de </w:t>
+      </w:r>
+      <w:proofErr w:type="spellStart"/>
+      <w:r>
+        <w:rPr>
+          <w:sz w:val="24"/>
+          <w:szCs w:val="24"/>
+        </w:rPr>
+        <w:t>Nagelkerke</w:t>
+      </w:r>
+      <w:proofErr w:type="spellEnd"/>
+      <w:r>
+        <w:rPr>
+          <w:sz w:val="24"/>
+          <w:szCs w:val="24"/>
+        </w:rPr>
+        <w:t xml:space="preserve"> de 0.413 (41.3%), demostrando una inexistencia de un efecto significado, expresado con un valor p=0.139 siendo mayor al nivel de significancia </w:t>
+      </w:r>
+      <w:r>
+        <w:rPr>
+          <w:color w:val="000000"/>
+          <w:sz w:val="24"/>
+          <w:szCs w:val="24"/>
+        </w:rPr>
+        <w:t>α=0.05</w:t>
+      </w:r>
+      <w:r>
+        <w:rPr>
+          <w:color w:val="000000"/>
+          <w:sz w:val="24"/>
+          <w:szCs w:val="24"/>
+        </w:rPr>
+        <w:t xml:space="preserve">. </w:t>
+      </w:r>
+      <w:r>
+        <w:rPr>
+          <w:sz w:val="24"/>
+          <w:szCs w:val="24"/>
+        </w:rPr>
+        <w:t>A través de esto, se puede concluir que el teletrabajo es un factor que no impacta en la eficiencia de los colaboradores por si solo. No obstante, se demostró factores como el equilibrio entre vida laboral y personal o el compromiso son los pilares de la eficiencia en los colaboradores en un entorno laboral.</w:t>
       </w:r>
       <w:commentRangeEnd w:id="61"/>
       <w:r>
@@ -16398,150 +16524,6 @@
           <w:rStyle w:val="Refdecomentario"/>
         </w:rPr>
         <w:commentReference w:id="61"/>
-      </w:r>
-      <w:r>
-        <w:rPr>
-          <w:bCs/>
-          <w:color w:val="000000"/>
-          <w:sz w:val="24"/>
-          <w:szCs w:val="24"/>
-        </w:rPr>
-        <w:t xml:space="preserve">en </w:t>
-      </w:r>
-      <w:r>
-        <w:rPr>
-          <w:bCs/>
-          <w:color w:val="000000"/>
-          <w:sz w:val="24"/>
-          <w:szCs w:val="24"/>
-        </w:rPr>
-        <w:t>la eficiencia de los colaboradores</w:t>
-      </w:r>
-      <w:r>
-        <w:rPr>
-          <w:bCs/>
-          <w:color w:val="000000"/>
-          <w:sz w:val="24"/>
-          <w:szCs w:val="24"/>
-        </w:rPr>
-        <w:t xml:space="preserve"> de </w:t>
-      </w:r>
-      <w:r>
-        <w:rPr>
-          <w:sz w:val="24"/>
-          <w:szCs w:val="24"/>
-        </w:rPr>
-        <w:t>una empresa tecnológica en San Isidro (Lima - Perú), 2023.</w:t>
-      </w:r>
-      <w:r>
-        <w:rPr>
-          <w:sz w:val="24"/>
-          <w:szCs w:val="24"/>
-        </w:rPr>
-        <w:t xml:space="preserve"> </w:t>
-      </w:r>
-      <w:commentRangeStart w:id="62"/>
-      <w:r>
-        <w:rPr>
-          <w:sz w:val="24"/>
-          <w:szCs w:val="24"/>
-        </w:rPr>
-        <w:t xml:space="preserve">Bajo el presente contexto se determinó que existe una relación causal mostrado en el coeficiente de Nagelkerke de 0.413 (41.3%), demostrando la existencia de un efecto significativo con un </w:t>
-      </w:r>
-      <w:commentRangeStart w:id="63"/>
-      <w:r>
-        <w:rPr>
-          <w:sz w:val="24"/>
-          <w:szCs w:val="24"/>
-        </w:rPr>
-        <w:t xml:space="preserve">valor p=0.139 </w:t>
-      </w:r>
-      <w:r>
-        <w:rPr>
-          <w:sz w:val="24"/>
-          <w:szCs w:val="24"/>
-        </w:rPr>
-        <w:t>siendo menor al nivel de significancia</w:t>
-      </w:r>
-      <w:r>
-        <w:rPr>
-          <w:sz w:val="24"/>
-          <w:szCs w:val="24"/>
-        </w:rPr>
-        <w:t xml:space="preserve"> </w:t>
-      </w:r>
-      <w:r>
-        <w:rPr>
-          <w:color w:val="000000"/>
-          <w:sz w:val="24"/>
-          <w:szCs w:val="24"/>
-        </w:rPr>
-        <w:t>α=0.05</w:t>
-      </w:r>
-      <w:commentRangeEnd w:id="63"/>
-      <w:r>
-        <w:rPr>
-          <w:rStyle w:val="Refdecomentario"/>
-        </w:rPr>
-        <w:commentReference w:id="63"/>
-      </w:r>
-      <w:r>
-        <w:rPr>
-          <w:color w:val="000000"/>
-          <w:sz w:val="24"/>
-          <w:szCs w:val="24"/>
-        </w:rPr>
-        <w:t xml:space="preserve">. A través de esto, se puede concluir que el teletrabajo es un factor </w:t>
-      </w:r>
-      <w:r>
-        <w:rPr>
-          <w:color w:val="000000"/>
-          <w:sz w:val="24"/>
-          <w:szCs w:val="24"/>
-        </w:rPr>
-        <w:t>multiplicador</w:t>
-      </w:r>
-      <w:r>
-        <w:rPr>
-          <w:color w:val="000000"/>
-          <w:sz w:val="24"/>
-          <w:szCs w:val="24"/>
-        </w:rPr>
-        <w:t xml:space="preserve"> que se acopla </w:t>
-      </w:r>
-      <w:r>
-        <w:rPr>
-          <w:color w:val="000000"/>
-          <w:sz w:val="24"/>
-          <w:szCs w:val="24"/>
-        </w:rPr>
-        <w:t xml:space="preserve">a otros como el compromiso, equilibrio entre la vida laboral y personal que en conjunto al teletrabajo se evidencia un </w:t>
-      </w:r>
-      <w:r>
-        <w:rPr>
-          <w:color w:val="000000"/>
-          <w:sz w:val="24"/>
-          <w:szCs w:val="24"/>
-        </w:rPr>
-        <w:t xml:space="preserve">incremento de la eficiencia </w:t>
-      </w:r>
-      <w:r>
-        <w:rPr>
-          <w:color w:val="000000"/>
-          <w:sz w:val="24"/>
-          <w:szCs w:val="24"/>
-        </w:rPr>
-        <w:t>en los colaboradores de la organización.</w:t>
-      </w:r>
-      <w:r>
-        <w:t xml:space="preserve"> </w:t>
-      </w:r>
-      <w:commentRangeEnd w:id="62"/>
-      <w:r>
-        <w:rPr>
-          <w:rStyle w:val="Refdecomentario"/>
-        </w:rPr>
-        <w:commentReference w:id="62"/>
       </w:r>
     </w:p>
     <w:p>
@@ -16556,6 +16538,139 @@
         <w:spacing w:after="0" w:line="480" w:lineRule="auto"/>
         <w:ind w:left="142" w:firstLine="578"/>
         <w:jc w:val="both"/>
+      </w:pPr>
+      <w:r>
+        <w:rPr>
+          <w:sz w:val="24"/>
+          <w:szCs w:val="24"/>
+        </w:rPr>
+        <w:t xml:space="preserve"> </w:t>
+      </w:r>
+      <w:commentRangeStart w:id="62"/>
+      <w:r>
+        <w:rPr>
+          <w:sz w:val="24"/>
+          <w:szCs w:val="24"/>
+        </w:rPr>
+        <w:t xml:space="preserve">Bajo el presente contexto se determinó que existe una relación causal mostrado en el coeficiente de Nagelkerke de 0.413 (41.3%), demostrando la existencia de un efecto significativo con un </w:t>
+      </w:r>
+      <w:commentRangeStart w:id="63"/>
+      <w:r>
+        <w:rPr>
+          <w:sz w:val="24"/>
+          <w:szCs w:val="24"/>
+        </w:rPr>
+        <w:t xml:space="preserve">valor p=0.139 </w:t>
+      </w:r>
+      <w:r>
+        <w:rPr>
+          <w:sz w:val="24"/>
+          <w:szCs w:val="24"/>
+        </w:rPr>
+        <w:t>siendo menor al nivel de significancia</w:t>
+      </w:r>
+      <w:r>
+        <w:rPr>
+          <w:sz w:val="24"/>
+          <w:szCs w:val="24"/>
+        </w:rPr>
+        <w:t xml:space="preserve"> </w:t>
+      </w:r>
+      <w:r>
+        <w:rPr>
+          <w:color w:val="000000"/>
+          <w:sz w:val="24"/>
+          <w:szCs w:val="24"/>
+        </w:rPr>
+        <w:t>α=0.05</w:t>
+      </w:r>
+      <w:commentRangeEnd w:id="63"/>
+      <w:r>
+        <w:rPr>
+          <w:rStyle w:val="Refdecomentario"/>
+        </w:rPr>
+        <w:commentReference w:id="63"/>
+      </w:r>
+      <w:r>
+        <w:rPr>
+          <w:color w:val="000000"/>
+          <w:sz w:val="24"/>
+          <w:szCs w:val="24"/>
+        </w:rPr>
+        <w:t xml:space="preserve">. </w:t>
+      </w:r>
+      <w:r>
+        <w:rPr>
+          <w:color w:val="000000"/>
+          <w:sz w:val="24"/>
+          <w:szCs w:val="24"/>
+        </w:rPr>
+        <w:lastRenderedPageBreak/>
+        <w:t xml:space="preserve">A través de esto, se puede concluir que el teletrabajo es un factor </w:t>
+      </w:r>
+      <w:r>
+        <w:rPr>
+          <w:color w:val="000000"/>
+          <w:sz w:val="24"/>
+          <w:szCs w:val="24"/>
+        </w:rPr>
+        <w:t>multiplicador</w:t>
+      </w:r>
+      <w:r>
+        <w:rPr>
+          <w:color w:val="000000"/>
+          <w:sz w:val="24"/>
+          <w:szCs w:val="24"/>
+        </w:rPr>
+        <w:t xml:space="preserve"> que se acopla </w:t>
+      </w:r>
+      <w:r>
+        <w:rPr>
+          <w:color w:val="000000"/>
+          <w:sz w:val="24"/>
+          <w:szCs w:val="24"/>
+        </w:rPr>
+        <w:t xml:space="preserve">a otros como el compromiso, equilibrio entre la vida laboral y personal que en conjunto al teletrabajo se evidencia un </w:t>
+      </w:r>
+      <w:r>
+        <w:rPr>
+          <w:color w:val="000000"/>
+          <w:sz w:val="24"/>
+          <w:szCs w:val="24"/>
+        </w:rPr>
+        <w:t xml:space="preserve">incremento de la eficiencia </w:t>
+      </w:r>
+      <w:r>
+        <w:rPr>
+          <w:color w:val="000000"/>
+          <w:sz w:val="24"/>
+          <w:szCs w:val="24"/>
+        </w:rPr>
+        <w:t>en los colaboradores de la organización.</w:t>
+      </w:r>
+      <w:r>
+        <w:t xml:space="preserve"> </w:t>
+      </w:r>
+      <w:commentRangeEnd w:id="62"/>
+      <w:r>
+        <w:rPr>
+          <w:rStyle w:val="Refdecomentario"/>
+        </w:rPr>
+        <w:commentReference w:id="62"/>
+      </w:r>
+    </w:p>
+    <w:p>
+      <w:pPr>
+        <w:pBdr>
+          <w:top w:val="nil"/>
+          <w:left w:val="nil"/>
+          <w:bottom w:val="nil"/>
+          <w:right w:val="nil"/>
+          <w:between w:val="nil"/>
+        </w:pBdr>
+        <w:spacing w:after="0" w:line="480" w:lineRule="auto"/>
+        <w:ind w:left="142" w:firstLine="578"/>
+        <w:jc w:val="both"/>
         <w:rPr>
           <w:color w:val="000000"/>
           <w:sz w:val="24"/>
@@ -16634,16 +16749,7 @@
           <w:sz w:val="24"/>
           <w:szCs w:val="24"/>
         </w:rPr>
-        <w:t xml:space="preserve"> de 0.979 </w:t>
-      </w:r>
-      <w:r>
-        <w:rPr>
-          <w:color w:val="000000"/>
-          <w:sz w:val="24"/>
-          <w:szCs w:val="24"/>
-        </w:rPr>
-        <w:lastRenderedPageBreak/>
-        <w:t>(97.9%), por ello existe una asociación significativa con un valor p=0.000, que es menor que el nivel de significancia α=0.05. Se puede concluir que una implementación efectiva del teletrabajo, que considere las necesidades y características del personal, así como los objetivos de la empresa, va a permitir una mejora en la calidad de trabajo y el desempeño laboral.</w:t>
+        <w:t xml:space="preserve"> de 0.979 (97.9%), por ello existe una asociación significativa con un valor p=0.000, que es menor que el nivel de significancia α=0.05. Se puede concluir que una implementación efectiva del teletrabajo, que considere las necesidades y características del personal, así como los objetivos de la empresa, va a permitir una mejora en la calidad de trabajo y el desempeño laboral.</w:t>
       </w:r>
     </w:p>
     <w:p>
@@ -16820,6 +16926,7 @@
           <w:sz w:val="24"/>
           <w:szCs w:val="24"/>
         </w:rPr>
+        <w:lastRenderedPageBreak/>
         <w:t>Recomendaciones</w:t>
       </w:r>
     </w:p>
@@ -30900,7 +31007,7 @@
 </file>
 
 <file path=word/comments.xml><?xml version="1.0" encoding="utf-8"?>
-<w:comments xmlns:wpc="http://schemas.microsoft.com/office/word/2010/wordprocessingCanvas" xmlns:cx="http://schemas.microsoft.com/office/drawing/2014/chartex" xmlns:cx1="http://schemas.microsoft.com/office/drawing/2015/9/8/chartex" xmlns:cx2="http://schemas.microsoft.com/office/drawing/2015/10/21/chartex" xmlns:cx3="http://schemas.microsoft.com/office/drawing/2016/5/9/chartex" xmlns:cx4="http://schemas.microsoft.com/office/drawing/2016/5/10/chartex" xmlns:cx5="http://schemas.microsoft.com/office/drawing/2016/5/11/chartex" xmlns:cx6="http://schemas.microsoft.com/office/drawing/2016/5/12/chartex" xmlns:cx7="http://schemas.microsoft.com/office/drawing/2016/5/13/chartex" xmlns:cx8="http://schemas.microsoft.com/office/drawing/2016/5/14/chartex" xmlns:mc="http://schemas.openxmlformats.org/markup-compatibility/2006" xmlns:aink="http://schemas.microsoft.com/office/drawing/2016/ink" xmlns:am3d="http://schemas.microsoft.com/office/drawing/2017/model3d" xmlns:o="urn:schemas-microsoft-com:office:office" xmlns:oel="http://schemas.microsoft.com/office/2019/extlst" xmlns:r="http://schemas.openxmlformats.org/officeDocument/2006/relationships" xmlns:m="http://schemas.openxmlformats.org/officeDocument/2006/math" xmlns:v="urn:schemas-microsoft-com:vml" xmlns:wp14="http://schemas.microsoft.com/office/word/2010/wordprocessingDrawing" xmlns:wp="http://schemas.openxmlformats.org/drawingml/2006/wordprocessingDrawing" xmlns:w10="urn:schemas-microsoft-com:office:word" xmlns:w="http://schemas.openxmlformats.org/wordprocessingml/2006/main" xmlns:w14="http://schemas.microsoft.com/office/word/2010/wordml" xmlns:w15="http://schemas.microsoft.com/office/word/2012/wordml" xmlns:w16cex="http://schemas.microsoft.com/office/word/2018/wordml/cex" xmlns:w16cid="http://schemas.microsoft.com/office/word/2016/wordml/cid" xmlns:w16="http://schemas.microsoft.com/office/word/2018/wordml" xmlns:w16sdtdh="http://schemas.microsoft.com/office/word/2020/wordml/sdtdatahash" xmlns:w16se="http://schemas.microsoft.com/office/word/2015/wordml/symex" xmlns:wpg="http://schemas.microsoft.com/office/word/2010/wordprocessingGroup" xmlns:wpi="http://schemas.microsoft.com/office/word/2010/wordprocessingInk" xmlns:wne="http://schemas.microsoft.com/office/word/2006/wordml" xmlns:wps="http://schemas.microsoft.com/office/word/2010/wordprocessingShape" mc:Ignorable="w14 w15 w16se w16cid w16 w16cex w16sdtdh wp14">
+<w:comments xmlns:wpc="http://schemas.microsoft.com/office/word/2010/wordprocessingCanvas" xmlns:cx="http://schemas.microsoft.com/office/drawing/2014/chartex" xmlns:cx1="http://schemas.microsoft.com/office/drawing/2015/9/8/chartex" xmlns:cx2="http://schemas.microsoft.com/office/drawing/2015/10/21/chartex" xmlns:cx3="http://schemas.microsoft.com/office/drawing/2016/5/9/chartex" xmlns:cx4="http://schemas.microsoft.com/office/drawing/2016/5/10/chartex" xmlns:cx5="http://schemas.microsoft.com/office/drawing/2016/5/11/chartex" xmlns:cx6="http://schemas.microsoft.com/office/drawing/2016/5/12/chartex" xmlns:cx7="http://schemas.microsoft.com/office/drawing/2016/5/13/chartex" xmlns:cx8="http://schemas.microsoft.com/office/drawing/2016/5/14/chartex" xmlns:mc="http://schemas.openxmlformats.org/markup-compatibility/2006" xmlns:aink="http://schemas.microsoft.com/office/drawing/2016/ink" xmlns:am3d="http://schemas.microsoft.com/office/drawing/2017/model3d" xmlns:o="urn:schemas-microsoft-com:office:office" xmlns:r="http://schemas.openxmlformats.org/officeDocument/2006/relationships" xmlns:m="http://schemas.openxmlformats.org/officeDocument/2006/math" xmlns:v="urn:schemas-microsoft-com:vml" xmlns:wp14="http://schemas.microsoft.com/office/word/2010/wordprocessingDrawing" xmlns:wp="http://schemas.openxmlformats.org/drawingml/2006/wordprocessingDrawing" xmlns:w10="urn:schemas-microsoft-com:office:word" xmlns:w="http://schemas.openxmlformats.org/wordprocessingml/2006/main" xmlns:w14="http://schemas.microsoft.com/office/word/2010/wordml" xmlns:w15="http://schemas.microsoft.com/office/word/2012/wordml" xmlns:w16cex="http://schemas.microsoft.com/office/word/2018/wordml/cex" xmlns:w16cid="http://schemas.microsoft.com/office/word/2016/wordml/cid" xmlns:w16="http://schemas.microsoft.com/office/word/2018/wordml" xmlns:w16sdtdh="http://schemas.microsoft.com/office/word/2020/wordml/sdtdatahash" xmlns:w16se="http://schemas.microsoft.com/office/word/2015/wordml/symex" xmlns:wpg="http://schemas.microsoft.com/office/word/2010/wordprocessingGroup" xmlns:wpi="http://schemas.microsoft.com/office/word/2010/wordprocessingInk" xmlns:wne="http://schemas.microsoft.com/office/word/2006/wordml" xmlns:wps="http://schemas.microsoft.com/office/word/2010/wordprocessingShape" mc:Ignorable="w14 w15 w16se w16cid w16 w16cex w16sdtdh wp14">
   <w:comment w:id="58" w:author="Hugo Jesús Salas Canales" w:date="2024-01-31T04:39:00Z" w:initials="HS">
     <w:p>
       <w:pPr>
@@ -30965,7 +31072,7 @@
       </w:r>
     </w:p>
   </w:comment>
-  <w:comment w:id="61" w:author="Hugo Jesús Salas Canales" w:date="2024-01-31T04:39:00Z" w:initials="HS">
+  <w:comment w:id="61" w:author="Benjamin Ponce Chanca" w:date="2024-01-31T15:13:00Z" w:initials="BPC">
     <w:p>
       <w:pPr>
         <w:pStyle w:val="Textocomentario"/>
@@ -30977,7 +31084,7 @@
         <w:annotationRef/>
       </w:r>
       <w:r>
-        <w:t>DALE CON LO MISMO</w:t>
+        <w:t>Párrafo corregido</w:t>
       </w:r>
     </w:p>
   </w:comment>
@@ -31030,40 +31137,40 @@
 </file>
 
 <file path=word/commentsExtended.xml><?xml version="1.0" encoding="utf-8"?>
-<w15:commentsEx xmlns:wpc="http://schemas.microsoft.com/office/word/2010/wordprocessingCanvas" xmlns:cx="http://schemas.microsoft.com/office/drawing/2014/chartex" xmlns:cx1="http://schemas.microsoft.com/office/drawing/2015/9/8/chartex" xmlns:cx2="http://schemas.microsoft.com/office/drawing/2015/10/21/chartex" xmlns:cx3="http://schemas.microsoft.com/office/drawing/2016/5/9/chartex" xmlns:cx4="http://schemas.microsoft.com/office/drawing/2016/5/10/chartex" xmlns:cx5="http://schemas.microsoft.com/office/drawing/2016/5/11/chartex" xmlns:cx6="http://schemas.microsoft.com/office/drawing/2016/5/12/chartex" xmlns:cx7="http://schemas.microsoft.com/office/drawing/2016/5/13/chartex" xmlns:cx8="http://schemas.microsoft.com/office/drawing/2016/5/14/chartex" xmlns:mc="http://schemas.openxmlformats.org/markup-compatibility/2006" xmlns:aink="http://schemas.microsoft.com/office/drawing/2016/ink" xmlns:am3d="http://schemas.microsoft.com/office/drawing/2017/model3d" xmlns:o="urn:schemas-microsoft-com:office:office" xmlns:oel="http://schemas.microsoft.com/office/2019/extlst" xmlns:r="http://schemas.openxmlformats.org/officeDocument/2006/relationships" xmlns:m="http://schemas.openxmlformats.org/officeDocument/2006/math" xmlns:v="urn:schemas-microsoft-com:vml" xmlns:wp14="http://schemas.microsoft.com/office/word/2010/wordprocessingDrawing" xmlns:wp="http://schemas.openxmlformats.org/drawingml/2006/wordprocessingDrawing" xmlns:w10="urn:schemas-microsoft-com:office:word" xmlns:w="http://schemas.openxmlformats.org/wordprocessingml/2006/main" xmlns:w14="http://schemas.microsoft.com/office/word/2010/wordml" xmlns:w15="http://schemas.microsoft.com/office/word/2012/wordml" xmlns:w16cex="http://schemas.microsoft.com/office/word/2018/wordml/cex" xmlns:w16cid="http://schemas.microsoft.com/office/word/2016/wordml/cid" xmlns:w16="http://schemas.microsoft.com/office/word/2018/wordml" xmlns:w16sdtdh="http://schemas.microsoft.com/office/word/2020/wordml/sdtdatahash" xmlns:w16se="http://schemas.microsoft.com/office/word/2015/wordml/symex" xmlns:wpg="http://schemas.microsoft.com/office/word/2010/wordprocessingGroup" xmlns:wpi="http://schemas.microsoft.com/office/word/2010/wordprocessingInk" xmlns:wne="http://schemas.microsoft.com/office/word/2006/wordml" xmlns:wps="http://schemas.microsoft.com/office/word/2010/wordprocessingShape" mc:Ignorable="w14 w15 w16se w16cid w16 w16cex w16sdtdh wp14">
+<w15:commentsEx xmlns:wpc="http://schemas.microsoft.com/office/word/2010/wordprocessingCanvas" xmlns:cx="http://schemas.microsoft.com/office/drawing/2014/chartex" xmlns:cx1="http://schemas.microsoft.com/office/drawing/2015/9/8/chartex" xmlns:cx2="http://schemas.microsoft.com/office/drawing/2015/10/21/chartex" xmlns:cx3="http://schemas.microsoft.com/office/drawing/2016/5/9/chartex" xmlns:cx4="http://schemas.microsoft.com/office/drawing/2016/5/10/chartex" xmlns:cx5="http://schemas.microsoft.com/office/drawing/2016/5/11/chartex" xmlns:cx6="http://schemas.microsoft.com/office/drawing/2016/5/12/chartex" xmlns:cx7="http://schemas.microsoft.com/office/drawing/2016/5/13/chartex" xmlns:cx8="http://schemas.microsoft.com/office/drawing/2016/5/14/chartex" xmlns:mc="http://schemas.openxmlformats.org/markup-compatibility/2006" xmlns:aink="http://schemas.microsoft.com/office/drawing/2016/ink" xmlns:am3d="http://schemas.microsoft.com/office/drawing/2017/model3d" xmlns:o="urn:schemas-microsoft-com:office:office" xmlns:r="http://schemas.openxmlformats.org/officeDocument/2006/relationships" xmlns:m="http://schemas.openxmlformats.org/officeDocument/2006/math" xmlns:v="urn:schemas-microsoft-com:vml" xmlns:wp14="http://schemas.microsoft.com/office/word/2010/wordprocessingDrawing" xmlns:wp="http://schemas.openxmlformats.org/drawingml/2006/wordprocessingDrawing" xmlns:w10="urn:schemas-microsoft-com:office:word" xmlns:w="http://schemas.openxmlformats.org/wordprocessingml/2006/main" xmlns:w14="http://schemas.microsoft.com/office/word/2010/wordml" xmlns:w15="http://schemas.microsoft.com/office/word/2012/wordml" xmlns:w16cex="http://schemas.microsoft.com/office/word/2018/wordml/cex" xmlns:w16cid="http://schemas.microsoft.com/office/word/2016/wordml/cid" xmlns:w16="http://schemas.microsoft.com/office/word/2018/wordml" xmlns:w16sdtdh="http://schemas.microsoft.com/office/word/2020/wordml/sdtdatahash" xmlns:w16se="http://schemas.microsoft.com/office/word/2015/wordml/symex" xmlns:wpg="http://schemas.microsoft.com/office/word/2010/wordprocessingGroup" xmlns:wpi="http://schemas.microsoft.com/office/word/2010/wordprocessingInk" xmlns:wne="http://schemas.microsoft.com/office/word/2006/wordml" xmlns:wps="http://schemas.microsoft.com/office/word/2010/wordprocessingShape" mc:Ignorable="w14 w15 w16se w16cid w16 w16cex w16sdtdh wp14">
   <w15:commentEx w15:paraId="02D98CC7" w15:done="0"/>
   <w15:commentEx w15:paraId="7B2D1559" w15:done="0"/>
   <w15:commentEx w15:paraId="4242938D" w15:done="0"/>
-  <w15:commentEx w15:paraId="64CBF52D" w15:done="0"/>
+  <w15:commentEx w15:paraId="74CB7CD9" w15:done="0"/>
   <w15:commentEx w15:paraId="63D842A6" w15:done="0"/>
   <w15:commentEx w15:paraId="61096A4E" w15:done="0"/>
 </w15:commentsEx>
 </file>
 
 <file path=word/commentsExtensible.xml><?xml version="1.0" encoding="utf-8"?>
-<w16cex:commentsExtensible xmlns:wpc="http://schemas.microsoft.com/office/word/2010/wordprocessingCanvas" xmlns:cx="http://schemas.microsoft.com/office/drawing/2014/chartex" xmlns:cx1="http://schemas.microsoft.com/office/drawing/2015/9/8/chartex" xmlns:cx2="http://schemas.microsoft.com/office/drawing/2015/10/21/chartex" xmlns:cx3="http://schemas.microsoft.com/office/drawing/2016/5/9/chartex" xmlns:cx4="http://schemas.microsoft.com/office/drawing/2016/5/10/chartex" xmlns:cx5="http://schemas.microsoft.com/office/drawing/2016/5/11/chartex" xmlns:cx6="http://schemas.microsoft.com/office/drawing/2016/5/12/chartex" xmlns:cx7="http://schemas.microsoft.com/office/drawing/2016/5/13/chartex" xmlns:cx8="http://schemas.microsoft.com/office/drawing/2016/5/14/chartex" xmlns:cr="http://schemas.microsoft.com/office/comments/2020/reactions" xmlns:mc="http://schemas.openxmlformats.org/markup-compatibility/2006" xmlns:aink="http://schemas.microsoft.com/office/drawing/2016/ink" xmlns:am3d="http://schemas.microsoft.com/office/drawing/2017/model3d" xmlns:o="urn:schemas-microsoft-com:office:office" xmlns:oel="http://schemas.microsoft.com/office/2019/extlst" xmlns:r="http://schemas.openxmlformats.org/officeDocument/2006/relationships" xmlns:m="http://schemas.openxmlformats.org/officeDocument/2006/math" xmlns:v="urn:schemas-microsoft-com:vml" xmlns:wp14="http://schemas.microsoft.com/office/word/2010/wordprocessingDrawing" xmlns:wp="http://schemas.openxmlformats.org/drawingml/2006/wordprocessingDrawing" xmlns:w10="urn:schemas-microsoft-com:office:word" xmlns:w="http://schemas.openxmlformats.org/wordprocessingml/2006/main" xmlns:w14="http://schemas.microsoft.com/office/word/2010/wordml" xmlns:w15="http://schemas.microsoft.com/office/word/2012/wordml" xmlns:w16cex="http://schemas.microsoft.com/office/word/2018/wordml/cex" xmlns:w16cid="http://schemas.microsoft.com/office/word/2016/wordml/cid" xmlns:w16="http://schemas.microsoft.com/office/word/2018/wordml" xmlns:w16sdtdh="http://schemas.microsoft.com/office/word/2020/wordml/sdtdatahash" xmlns:w16se="http://schemas.microsoft.com/office/word/2015/wordml/symex" xmlns:wpg="http://schemas.microsoft.com/office/word/2010/wordprocessingGroup" xmlns:wpi="http://schemas.microsoft.com/office/word/2010/wordprocessingInk" xmlns:wne="http://schemas.microsoft.com/office/word/2006/wordml" xmlns:wps="http://schemas.microsoft.com/office/word/2010/wordprocessingShape" mc:Ignorable="w14 w15 w16se w16cid w16 w16cex w16sdtdh cr wp14">
+<w16cex:commentsExtensible xmlns:wpc="http://schemas.microsoft.com/office/word/2010/wordprocessingCanvas" xmlns:cx="http://schemas.microsoft.com/office/drawing/2014/chartex" xmlns:cx1="http://schemas.microsoft.com/office/drawing/2015/9/8/chartex" xmlns:cx2="http://schemas.microsoft.com/office/drawing/2015/10/21/chartex" xmlns:cx3="http://schemas.microsoft.com/office/drawing/2016/5/9/chartex" xmlns:cx4="http://schemas.microsoft.com/office/drawing/2016/5/10/chartex" xmlns:cx5="http://schemas.microsoft.com/office/drawing/2016/5/11/chartex" xmlns:cx6="http://schemas.microsoft.com/office/drawing/2016/5/12/chartex" xmlns:cx7="http://schemas.microsoft.com/office/drawing/2016/5/13/chartex" xmlns:cx8="http://schemas.microsoft.com/office/drawing/2016/5/14/chartex" xmlns:mc="http://schemas.openxmlformats.org/markup-compatibility/2006" xmlns:aink="http://schemas.microsoft.com/office/drawing/2016/ink" xmlns:am3d="http://schemas.microsoft.com/office/drawing/2017/model3d" xmlns:o="urn:schemas-microsoft-com:office:office" xmlns:r="http://schemas.openxmlformats.org/officeDocument/2006/relationships" xmlns:m="http://schemas.openxmlformats.org/officeDocument/2006/math" xmlns:v="urn:schemas-microsoft-com:vml" xmlns:wp14="http://schemas.microsoft.com/office/word/2010/wordprocessingDrawing" xmlns:wp="http://schemas.openxmlformats.org/drawingml/2006/wordprocessingDrawing" xmlns:w10="urn:schemas-microsoft-com:office:word" xmlns:w="http://schemas.openxmlformats.org/wordprocessingml/2006/main" xmlns:w14="http://schemas.microsoft.com/office/word/2010/wordml" xmlns:w15="http://schemas.microsoft.com/office/word/2012/wordml" xmlns:w16cex="http://schemas.microsoft.com/office/word/2018/wordml/cex" xmlns:w16cid="http://schemas.microsoft.com/office/word/2016/wordml/cid" xmlns:w16="http://schemas.microsoft.com/office/word/2018/wordml" xmlns:w16sdtdh="http://schemas.microsoft.com/office/word/2020/wordml/sdtdatahash" xmlns:w16se="http://schemas.microsoft.com/office/word/2015/wordml/symex" xmlns:wpg="http://schemas.microsoft.com/office/word/2010/wordprocessingGroup" xmlns:wpi="http://schemas.microsoft.com/office/word/2010/wordprocessingInk" xmlns:wne="http://schemas.microsoft.com/office/word/2006/wordml" xmlns:wps="http://schemas.microsoft.com/office/word/2010/wordprocessingShape" mc:Ignorable="w14 w15 w16se w16cid w16 w16cex w16sdtdh wp14">
   <w16cex:commentExtensible w16cex:durableId="47D00808" w16cex:dateUtc="2024-01-31T09:39:00Z"/>
   <w16cex:commentExtensible w16cex:durableId="52DDEB3E" w16cex:dateUtc="2024-01-31T09:38:00Z"/>
   <w16cex:commentExtensible w16cex:durableId="4580EADB" w16cex:dateUtc="2024-01-31T09:39:00Z"/>
-  <w16cex:commentExtensible w16cex:durableId="65791677" w16cex:dateUtc="2024-01-31T09:39:00Z"/>
+  <w16cex:commentExtensible w16cex:durableId="2964E229" w16cex:dateUtc="2024-01-31T20:13:00Z"/>
   <w16cex:commentExtensible w16cex:durableId="4EB7204E" w16cex:dateUtc="2024-01-31T09:37:00Z"/>
   <w16cex:commentExtensible w16cex:durableId="159CAB10" w16cex:dateUtc="2024-01-31T09:37:00Z"/>
 </w16cex:commentsExtensible>
 </file>
 
 <file path=word/commentsIds.xml><?xml version="1.0" encoding="utf-8"?>
-<w16cid:commentsIds xmlns:wpc="http://schemas.microsoft.com/office/word/2010/wordprocessingCanvas" xmlns:cx="http://schemas.microsoft.com/office/drawing/2014/chartex" xmlns:cx1="http://schemas.microsoft.com/office/drawing/2015/9/8/chartex" xmlns:cx2="http://schemas.microsoft.com/office/drawing/2015/10/21/chartex" xmlns:cx3="http://schemas.microsoft.com/office/drawing/2016/5/9/chartex" xmlns:cx4="http://schemas.microsoft.com/office/drawing/2016/5/10/chartex" xmlns:cx5="http://schemas.microsoft.com/office/drawing/2016/5/11/chartex" xmlns:cx6="http://schemas.microsoft.com/office/drawing/2016/5/12/chartex" xmlns:cx7="http://schemas.microsoft.com/office/drawing/2016/5/13/chartex" xmlns:cx8="http://schemas.microsoft.com/office/drawing/2016/5/14/chartex" xmlns:mc="http://schemas.openxmlformats.org/markup-compatibility/2006" xmlns:aink="http://schemas.microsoft.com/office/drawing/2016/ink" xmlns:am3d="http://schemas.microsoft.com/office/drawing/2017/model3d" xmlns:o="urn:schemas-microsoft-com:office:office" xmlns:oel="http://schemas.microsoft.com/office/2019/extlst" xmlns:r="http://schemas.openxmlformats.org/officeDocument/2006/relationships" xmlns:m="http://schemas.openxmlformats.org/officeDocument/2006/math" xmlns:v="urn:schemas-microsoft-com:vml" xmlns:wp14="http://schemas.microsoft.com/office/word/2010/wordprocessingDrawing" xmlns:wp="http://schemas.openxmlformats.org/drawingml/2006/wordprocessingDrawing" xmlns:w10="urn:schemas-microsoft-com:office:word" xmlns:w="http://schemas.openxmlformats.org/wordprocessingml/2006/main" xmlns:w14="http://schemas.microsoft.com/office/word/2010/wordml" xmlns:w15="http://schemas.microsoft.com/office/word/2012/wordml" xmlns:w16cex="http://schemas.microsoft.com/office/word/2018/wordml/cex" xmlns:w16cid="http://schemas.microsoft.com/office/word/2016/wordml/cid" xmlns:w16="http://schemas.microsoft.com/office/word/2018/wordml" xmlns:w16sdtdh="http://schemas.microsoft.com/office/word/2020/wordml/sdtdatahash" xmlns:w16se="http://schemas.microsoft.com/office/word/2015/wordml/symex" xmlns:wpg="http://schemas.microsoft.com/office/word/2010/wordprocessingGroup" xmlns:wpi="http://schemas.microsoft.com/office/word/2010/wordprocessingInk" xmlns:wne="http://schemas.microsoft.com/office/word/2006/wordml" xmlns:wps="http://schemas.microsoft.com/office/word/2010/wordprocessingShape" mc:Ignorable="w14 w15 w16se w16cid w16 w16cex w16sdtdh wp14">
+<w16cid:commentsIds xmlns:wpc="http://schemas.microsoft.com/office/word/2010/wordprocessingCanvas" xmlns:cx="http://schemas.microsoft.com/office/drawing/2014/chartex" xmlns:cx1="http://schemas.microsoft.com/office/drawing/2015/9/8/chartex" xmlns:cx2="http://schemas.microsoft.com/office/drawing/2015/10/21/chartex" xmlns:cx3="http://schemas.microsoft.com/office/drawing/2016/5/9/chartex" xmlns:cx4="http://schemas.microsoft.com/office/drawing/2016/5/10/chartex" xmlns:cx5="http://schemas.microsoft.com/office/drawing/2016/5/11/chartex" xmlns:cx6="http://schemas.microsoft.com/office/drawing/2016/5/12/chartex" xmlns:cx7="http://schemas.microsoft.com/office/drawing/2016/5/13/chartex" xmlns:cx8="http://schemas.microsoft.com/office/drawing/2016/5/14/chartex" xmlns:mc="http://schemas.openxmlformats.org/markup-compatibility/2006" xmlns:aink="http://schemas.microsoft.com/office/drawing/2016/ink" xmlns:am3d="http://schemas.microsoft.com/office/drawing/2017/model3d" xmlns:o="urn:schemas-microsoft-com:office:office" xmlns:r="http://schemas.openxmlformats.org/officeDocument/2006/relationships" xmlns:m="http://schemas.openxmlformats.org/officeDocument/2006/math" xmlns:v="urn:schemas-microsoft-com:vml" xmlns:wp14="http://schemas.microsoft.com/office/word/2010/wordprocessingDrawing" xmlns:wp="http://schemas.openxmlformats.org/drawingml/2006/wordprocessingDrawing" xmlns:w10="urn:schemas-microsoft-com:office:word" xmlns:w="http://schemas.openxmlformats.org/wordprocessingml/2006/main" xmlns:w14="http://schemas.microsoft.com/office/word/2010/wordml" xmlns:w15="http://schemas.microsoft.com/office/word/2012/wordml" xmlns:w16cex="http://schemas.microsoft.com/office/word/2018/wordml/cex" xmlns:w16cid="http://schemas.microsoft.com/office/word/2016/wordml/cid" xmlns:w16="http://schemas.microsoft.com/office/word/2018/wordml" xmlns:w16sdtdh="http://schemas.microsoft.com/office/word/2020/wordml/sdtdatahash" xmlns:w16se="http://schemas.microsoft.com/office/word/2015/wordml/symex" xmlns:wpg="http://schemas.microsoft.com/office/word/2010/wordprocessingGroup" xmlns:wpi="http://schemas.microsoft.com/office/word/2010/wordprocessingInk" xmlns:wne="http://schemas.microsoft.com/office/word/2006/wordml" xmlns:wps="http://schemas.microsoft.com/office/word/2010/wordprocessingShape" mc:Ignorable="w14 w15 w16se w16cid w16 w16cex w16sdtdh wp14">
   <w16cid:commentId w16cid:paraId="02D98CC7" w16cid:durableId="47D00808"/>
   <w16cid:commentId w16cid:paraId="7B2D1559" w16cid:durableId="52DDEB3E"/>
   <w16cid:commentId w16cid:paraId="4242938D" w16cid:durableId="4580EADB"/>
-  <w16cid:commentId w16cid:paraId="64CBF52D" w16cid:durableId="65791677"/>
+  <w16cid:commentId w16cid:paraId="74CB7CD9" w16cid:durableId="2964E229"/>
   <w16cid:commentId w16cid:paraId="63D842A6" w16cid:durableId="4EB7204E"/>
   <w16cid:commentId w16cid:paraId="61096A4E" w16cid:durableId="159CAB10"/>
 </w16cid:commentsIds>
 </file>
 
 <file path=word/endnotes.xml><?xml version="1.0" encoding="utf-8"?>
-<w:endnotes xmlns:wpc="http://schemas.microsoft.com/office/word/2010/wordprocessingCanvas" xmlns:cx="http://schemas.microsoft.com/office/drawing/2014/chartex" xmlns:cx1="http://schemas.microsoft.com/office/drawing/2015/9/8/chartex" xmlns:cx2="http://schemas.microsoft.com/office/drawing/2015/10/21/chartex" xmlns:cx3="http://schemas.microsoft.com/office/drawing/2016/5/9/chartex" xmlns:cx4="http://schemas.microsoft.com/office/drawing/2016/5/10/chartex" xmlns:cx5="http://schemas.microsoft.com/office/drawing/2016/5/11/chartex" xmlns:cx6="http://schemas.microsoft.com/office/drawing/2016/5/12/chartex" xmlns:cx7="http://schemas.microsoft.com/office/drawing/2016/5/13/chartex" xmlns:cx8="http://schemas.microsoft.com/office/drawing/2016/5/14/chartex" xmlns:mc="http://schemas.openxmlformats.org/markup-compatibility/2006" xmlns:aink="http://schemas.microsoft.com/office/drawing/2016/ink" xmlns:am3d="http://schemas.microsoft.com/office/drawing/2017/model3d" xmlns:o="urn:schemas-microsoft-com:office:office" xmlns:oel="http://schemas.microsoft.com/office/2019/extlst" xmlns:r="http://schemas.openxmlformats.org/officeDocument/2006/relationships" xmlns:m="http://schemas.openxmlformats.org/officeDocument/2006/math" xmlns:v="urn:schemas-microsoft-com:vml" xmlns:wp14="http://schemas.microsoft.com/office/word/2010/wordprocessingDrawing" xmlns:wp="http://schemas.openxmlformats.org/drawingml/2006/wordprocessingDrawing" xmlns:w10="urn:schemas-microsoft-com:office:word" xmlns:w="http://schemas.openxmlformats.org/wordprocessingml/2006/main" xmlns:w14="http://schemas.microsoft.com/office/word/2010/wordml" xmlns:w15="http://schemas.microsoft.com/office/word/2012/wordml" xmlns:w16cex="http://schemas.microsoft.com/office/word/2018/wordml/cex" xmlns:w16cid="http://schemas.microsoft.com/office/word/2016/wordml/cid" xmlns:w16="http://schemas.microsoft.com/office/word/2018/wordml" xmlns:w16sdtdh="http://schemas.microsoft.com/office/word/2020/wordml/sdtdatahash" xmlns:w16se="http://schemas.microsoft.com/office/word/2015/wordml/symex" xmlns:wpg="http://schemas.microsoft.com/office/word/2010/wordprocessingGroup" xmlns:wpi="http://schemas.microsoft.com/office/word/2010/wordprocessingInk" xmlns:wne="http://schemas.microsoft.com/office/word/2006/wordml" xmlns:wps="http://schemas.microsoft.com/office/word/2010/wordprocessingShape" mc:Ignorable="w14 w15 w16se w16cid w16 w16cex w16sdtdh wp14">
+<w:endnotes xmlns:wpc="http://schemas.microsoft.com/office/word/2010/wordprocessingCanvas" xmlns:cx="http://schemas.microsoft.com/office/drawing/2014/chartex" xmlns:cx1="http://schemas.microsoft.com/office/drawing/2015/9/8/chartex" xmlns:cx2="http://schemas.microsoft.com/office/drawing/2015/10/21/chartex" xmlns:cx3="http://schemas.microsoft.com/office/drawing/2016/5/9/chartex" xmlns:cx4="http://schemas.microsoft.com/office/drawing/2016/5/10/chartex" xmlns:cx5="http://schemas.microsoft.com/office/drawing/2016/5/11/chartex" xmlns:cx6="http://schemas.microsoft.com/office/drawing/2016/5/12/chartex" xmlns:cx7="http://schemas.microsoft.com/office/drawing/2016/5/13/chartex" xmlns:cx8="http://schemas.microsoft.com/office/drawing/2016/5/14/chartex" xmlns:mc="http://schemas.openxmlformats.org/markup-compatibility/2006" xmlns:aink="http://schemas.microsoft.com/office/drawing/2016/ink" xmlns:am3d="http://schemas.microsoft.com/office/drawing/2017/model3d" xmlns:o="urn:schemas-microsoft-com:office:office" xmlns:r="http://schemas.openxmlformats.org/officeDocument/2006/relationships" xmlns:m="http://schemas.openxmlformats.org/officeDocument/2006/math" xmlns:v="urn:schemas-microsoft-com:vml" xmlns:wp14="http://schemas.microsoft.com/office/word/2010/wordprocessingDrawing" xmlns:wp="http://schemas.openxmlformats.org/drawingml/2006/wordprocessingDrawing" xmlns:w10="urn:schemas-microsoft-com:office:word" xmlns:w="http://schemas.openxmlformats.org/wordprocessingml/2006/main" xmlns:w14="http://schemas.microsoft.com/office/word/2010/wordml" xmlns:w15="http://schemas.microsoft.com/office/word/2012/wordml" xmlns:w16cex="http://schemas.microsoft.com/office/word/2018/wordml/cex" xmlns:w16cid="http://schemas.microsoft.com/office/word/2016/wordml/cid" xmlns:w16="http://schemas.microsoft.com/office/word/2018/wordml" xmlns:w16sdtdh="http://schemas.microsoft.com/office/word/2020/wordml/sdtdatahash" xmlns:w16se="http://schemas.microsoft.com/office/word/2015/wordml/symex" xmlns:wpg="http://schemas.microsoft.com/office/word/2010/wordprocessingGroup" xmlns:wpi="http://schemas.microsoft.com/office/word/2010/wordprocessingInk" xmlns:wne="http://schemas.microsoft.com/office/word/2006/wordml" xmlns:wps="http://schemas.microsoft.com/office/word/2010/wordprocessingShape" mc:Ignorable="w14 w15 w16se w16cid w16 w16cex w16sdtdh wp14">
   <w:endnote w:type="separator" w:id="-1">
     <w:p>
       <w:pPr>
@@ -31088,7 +31195,7 @@
 </file>
 
 <file path=word/footer1.xml><?xml version="1.0" encoding="utf-8"?>
-<w:ftr xmlns:wpc="http://schemas.microsoft.com/office/word/2010/wordprocessingCanvas" xmlns:cx="http://schemas.microsoft.com/office/drawing/2014/chartex" xmlns:cx1="http://schemas.microsoft.com/office/drawing/2015/9/8/chartex" xmlns:cx2="http://schemas.microsoft.com/office/drawing/2015/10/21/chartex" xmlns:cx3="http://schemas.microsoft.com/office/drawing/2016/5/9/chartex" xmlns:cx4="http://schemas.microsoft.com/office/drawing/2016/5/10/chartex" xmlns:cx5="http://schemas.microsoft.com/office/drawing/2016/5/11/chartex" xmlns:cx6="http://schemas.microsoft.com/office/drawing/2016/5/12/chartex" xmlns:cx7="http://schemas.microsoft.com/office/drawing/2016/5/13/chartex" xmlns:cx8="http://schemas.microsoft.com/office/drawing/2016/5/14/chartex" xmlns:mc="http://schemas.openxmlformats.org/markup-compatibility/2006" xmlns:aink="http://schemas.microsoft.com/office/drawing/2016/ink" xmlns:am3d="http://schemas.microsoft.com/office/drawing/2017/model3d" xmlns:o="urn:schemas-microsoft-com:office:office" xmlns:oel="http://schemas.microsoft.com/office/2019/extlst" xmlns:r="http://schemas.openxmlformats.org/officeDocument/2006/relationships" xmlns:m="http://schemas.openxmlformats.org/officeDocument/2006/math" xmlns:v="urn:schemas-microsoft-com:vml" xmlns:wp14="http://schemas.microsoft.com/office/word/2010/wordprocessingDrawing" xmlns:wp="http://schemas.openxmlformats.org/drawingml/2006/wordprocessingDrawing" xmlns:w10="urn:schemas-microsoft-com:office:word" xmlns:w="http://schemas.openxmlformats.org/wordprocessingml/2006/main" xmlns:w14="http://schemas.microsoft.com/office/word/2010/wordml" xmlns:w15="http://schemas.microsoft.com/office/word/2012/wordml" xmlns:w16cex="http://schemas.microsoft.com/office/word/2018/wordml/cex" xmlns:w16cid="http://schemas.microsoft.com/office/word/2016/wordml/cid" xmlns:w16="http://schemas.microsoft.com/office/word/2018/wordml" xmlns:w16sdtdh="http://schemas.microsoft.com/office/word/2020/wordml/sdtdatahash" xmlns:w16se="http://schemas.microsoft.com/office/word/2015/wordml/symex" xmlns:wpg="http://schemas.microsoft.com/office/word/2010/wordprocessingGroup" xmlns:wpi="http://schemas.microsoft.com/office/word/2010/wordprocessingInk" xmlns:wne="http://schemas.microsoft.com/office/word/2006/wordml" xmlns:wps="http://schemas.microsoft.com/office/word/2010/wordprocessingShape" mc:Ignorable="w14 w15 w16se w16cid w16 w16cex w16sdtdh wp14">
+<w:ftr xmlns:wpc="http://schemas.microsoft.com/office/word/2010/wordprocessingCanvas" xmlns:cx="http://schemas.microsoft.com/office/drawing/2014/chartex" xmlns:cx1="http://schemas.microsoft.com/office/drawing/2015/9/8/chartex" xmlns:cx2="http://schemas.microsoft.com/office/drawing/2015/10/21/chartex" xmlns:cx3="http://schemas.microsoft.com/office/drawing/2016/5/9/chartex" xmlns:cx4="http://schemas.microsoft.com/office/drawing/2016/5/10/chartex" xmlns:cx5="http://schemas.microsoft.com/office/drawing/2016/5/11/chartex" xmlns:cx6="http://schemas.microsoft.com/office/drawing/2016/5/12/chartex" xmlns:cx7="http://schemas.microsoft.com/office/drawing/2016/5/13/chartex" xmlns:cx8="http://schemas.microsoft.com/office/drawing/2016/5/14/chartex" xmlns:mc="http://schemas.openxmlformats.org/markup-compatibility/2006" xmlns:aink="http://schemas.microsoft.com/office/drawing/2016/ink" xmlns:am3d="http://schemas.microsoft.com/office/drawing/2017/model3d" xmlns:o="urn:schemas-microsoft-com:office:office" xmlns:r="http://schemas.openxmlformats.org/officeDocument/2006/relationships" xmlns:m="http://schemas.openxmlformats.org/officeDocument/2006/math" xmlns:v="urn:schemas-microsoft-com:vml" xmlns:wp14="http://schemas.microsoft.com/office/word/2010/wordprocessingDrawing" xmlns:wp="http://schemas.openxmlformats.org/drawingml/2006/wordprocessingDrawing" xmlns:w10="urn:schemas-microsoft-com:office:word" xmlns:w="http://schemas.openxmlformats.org/wordprocessingml/2006/main" xmlns:w14="http://schemas.microsoft.com/office/word/2010/wordml" xmlns:w15="http://schemas.microsoft.com/office/word/2012/wordml" xmlns:w16cex="http://schemas.microsoft.com/office/word/2018/wordml/cex" xmlns:w16cid="http://schemas.microsoft.com/office/word/2016/wordml/cid" xmlns:w16="http://schemas.microsoft.com/office/word/2018/wordml" xmlns:w16sdtdh="http://schemas.microsoft.com/office/word/2020/wordml/sdtdatahash" xmlns:w16se="http://schemas.microsoft.com/office/word/2015/wordml/symex" xmlns:wpg="http://schemas.microsoft.com/office/word/2010/wordprocessingGroup" xmlns:wpi="http://schemas.microsoft.com/office/word/2010/wordprocessingInk" xmlns:wne="http://schemas.microsoft.com/office/word/2006/wordml" xmlns:wps="http://schemas.microsoft.com/office/word/2010/wordprocessingShape" mc:Ignorable="w14 w15 w16se w16cid w16 w16cex w16sdtdh wp14">
   <w:p>
     <w:pPr>
       <w:pBdr>
@@ -31160,7 +31267,7 @@
 </file>
 
 <file path=word/footer2.xml><?xml version="1.0" encoding="utf-8"?>
-<w:ftr xmlns:wpc="http://schemas.microsoft.com/office/word/2010/wordprocessingCanvas" xmlns:cx="http://schemas.microsoft.com/office/drawing/2014/chartex" xmlns:cx1="http://schemas.microsoft.com/office/drawing/2015/9/8/chartex" xmlns:cx2="http://schemas.microsoft.com/office/drawing/2015/10/21/chartex" xmlns:cx3="http://schemas.microsoft.com/office/drawing/2016/5/9/chartex" xmlns:cx4="http://schemas.microsoft.com/office/drawing/2016/5/10/chartex" xmlns:cx5="http://schemas.microsoft.com/office/drawing/2016/5/11/chartex" xmlns:cx6="http://schemas.microsoft.com/office/drawing/2016/5/12/chartex" xmlns:cx7="http://schemas.microsoft.com/office/drawing/2016/5/13/chartex" xmlns:cx8="http://schemas.microsoft.com/office/drawing/2016/5/14/chartex" xmlns:mc="http://schemas.openxmlformats.org/markup-compatibility/2006" xmlns:aink="http://schemas.microsoft.com/office/drawing/2016/ink" xmlns:am3d="http://schemas.microsoft.com/office/drawing/2017/model3d" xmlns:o="urn:schemas-microsoft-com:office:office" xmlns:oel="http://schemas.microsoft.com/office/2019/extlst" xmlns:r="http://schemas.openxmlformats.org/officeDocument/2006/relationships" xmlns:m="http://schemas.openxmlformats.org/officeDocument/2006/math" xmlns:v="urn:schemas-microsoft-com:vml" xmlns:wp14="http://schemas.microsoft.com/office/word/2010/wordprocessingDrawing" xmlns:wp="http://schemas.openxmlformats.org/drawingml/2006/wordprocessingDrawing" xmlns:w10="urn:schemas-microsoft-com:office:word" xmlns:w="http://schemas.openxmlformats.org/wordprocessingml/2006/main" xmlns:w14="http://schemas.microsoft.com/office/word/2010/wordml" xmlns:w15="http://schemas.microsoft.com/office/word/2012/wordml" xmlns:w16cex="http://schemas.microsoft.com/office/word/2018/wordml/cex" xmlns:w16cid="http://schemas.microsoft.com/office/word/2016/wordml/cid" xmlns:w16="http://schemas.microsoft.com/office/word/2018/wordml" xmlns:w16sdtdh="http://schemas.microsoft.com/office/word/2020/wordml/sdtdatahash" xmlns:w16se="http://schemas.microsoft.com/office/word/2015/wordml/symex" xmlns:wpg="http://schemas.microsoft.com/office/word/2010/wordprocessingGroup" xmlns:wpi="http://schemas.microsoft.com/office/word/2010/wordprocessingInk" xmlns:wne="http://schemas.microsoft.com/office/word/2006/wordml" xmlns:wps="http://schemas.microsoft.com/office/word/2010/wordprocessingShape" mc:Ignorable="w14 w15 w16se w16cid w16 w16cex w16sdtdh wp14">
+<w:ftr xmlns:wpc="http://schemas.microsoft.com/office/word/2010/wordprocessingCanvas" xmlns:cx="http://schemas.microsoft.com/office/drawing/2014/chartex" xmlns:cx1="http://schemas.microsoft.com/office/drawing/2015/9/8/chartex" xmlns:cx2="http://schemas.microsoft.com/office/drawing/2015/10/21/chartex" xmlns:cx3="http://schemas.microsoft.com/office/drawing/2016/5/9/chartex" xmlns:cx4="http://schemas.microsoft.com/office/drawing/2016/5/10/chartex" xmlns:cx5="http://schemas.microsoft.com/office/drawing/2016/5/11/chartex" xmlns:cx6="http://schemas.microsoft.com/office/drawing/2016/5/12/chartex" xmlns:cx7="http://schemas.microsoft.com/office/drawing/2016/5/13/chartex" xmlns:cx8="http://schemas.microsoft.com/office/drawing/2016/5/14/chartex" xmlns:mc="http://schemas.openxmlformats.org/markup-compatibility/2006" xmlns:aink="http://schemas.microsoft.com/office/drawing/2016/ink" xmlns:am3d="http://schemas.microsoft.com/office/drawing/2017/model3d" xmlns:o="urn:schemas-microsoft-com:office:office" xmlns:r="http://schemas.openxmlformats.org/officeDocument/2006/relationships" xmlns:m="http://schemas.openxmlformats.org/officeDocument/2006/math" xmlns:v="urn:schemas-microsoft-com:vml" xmlns:wp14="http://schemas.microsoft.com/office/word/2010/wordprocessingDrawing" xmlns:wp="http://schemas.openxmlformats.org/drawingml/2006/wordprocessingDrawing" xmlns:w10="urn:schemas-microsoft-com:office:word" xmlns:w="http://schemas.openxmlformats.org/wordprocessingml/2006/main" xmlns:w14="http://schemas.microsoft.com/office/word/2010/wordml" xmlns:w15="http://schemas.microsoft.com/office/word/2012/wordml" xmlns:w16cex="http://schemas.microsoft.com/office/word/2018/wordml/cex" xmlns:w16cid="http://schemas.microsoft.com/office/word/2016/wordml/cid" xmlns:w16="http://schemas.microsoft.com/office/word/2018/wordml" xmlns:w16sdtdh="http://schemas.microsoft.com/office/word/2020/wordml/sdtdatahash" xmlns:w16se="http://schemas.microsoft.com/office/word/2015/wordml/symex" xmlns:wpg="http://schemas.microsoft.com/office/word/2010/wordprocessingGroup" xmlns:wpi="http://schemas.microsoft.com/office/word/2010/wordprocessingInk" xmlns:wne="http://schemas.microsoft.com/office/word/2006/wordml" xmlns:wps="http://schemas.microsoft.com/office/word/2010/wordprocessingShape" mc:Ignorable="w14 w15 w16se w16cid w16 w16cex w16sdtdh wp14">
   <w:p>
     <w:pPr>
       <w:pBdr>
@@ -31232,7 +31339,7 @@
 </file>
 
 <file path=word/footnotes.xml><?xml version="1.0" encoding="utf-8"?>
-<w:footnotes xmlns:wpc="http://schemas.microsoft.com/office/word/2010/wordprocessingCanvas" xmlns:cx="http://schemas.microsoft.com/office/drawing/2014/chartex" xmlns:cx1="http://schemas.microsoft.com/office/drawing/2015/9/8/chartex" xmlns:cx2="http://schemas.microsoft.com/office/drawing/2015/10/21/chartex" xmlns:cx3="http://schemas.microsoft.com/office/drawing/2016/5/9/chartex" xmlns:cx4="http://schemas.microsoft.com/office/drawing/2016/5/10/chartex" xmlns:cx5="http://schemas.microsoft.com/office/drawing/2016/5/11/chartex" xmlns:cx6="http://schemas.microsoft.com/office/drawing/2016/5/12/chartex" xmlns:cx7="http://schemas.microsoft.com/office/drawing/2016/5/13/chartex" xmlns:cx8="http://schemas.microsoft.com/office/drawing/2016/5/14/chartex" xmlns:mc="http://schemas.openxmlformats.org/markup-compatibility/2006" xmlns:aink="http://schemas.microsoft.com/office/drawing/2016/ink" xmlns:am3d="http://schemas.microsoft.com/office/drawing/2017/model3d" xmlns:o="urn:schemas-microsoft-com:office:office" xmlns:oel="http://schemas.microsoft.com/office/2019/extlst" xmlns:r="http://schemas.openxmlformats.org/officeDocument/2006/relationships" xmlns:m="http://schemas.openxmlformats.org/officeDocument/2006/math" xmlns:v="urn:schemas-microsoft-com:vml" xmlns:wp14="http://schemas.microsoft.com/office/word/2010/wordprocessingDrawing" xmlns:wp="http://schemas.openxmlformats.org/drawingml/2006/wordprocessingDrawing" xmlns:w10="urn:schemas-microsoft-com:office:word" xmlns:w="http://schemas.openxmlformats.org/wordprocessingml/2006/main" xmlns:w14="http://schemas.microsoft.com/office/word/2010/wordml" xmlns:w15="http://schemas.microsoft.com/office/word/2012/wordml" xmlns:w16cex="http://schemas.microsoft.com/office/word/2018/wordml/cex" xmlns:w16cid="http://schemas.microsoft.com/office/word/2016/wordml/cid" xmlns:w16="http://schemas.microsoft.com/office/word/2018/wordml" xmlns:w16sdtdh="http://schemas.microsoft.com/office/word/2020/wordml/sdtdatahash" xmlns:w16se="http://schemas.microsoft.com/office/word/2015/wordml/symex" xmlns:wpg="http://schemas.microsoft.com/office/word/2010/wordprocessingGroup" xmlns:wpi="http://schemas.microsoft.com/office/word/2010/wordprocessingInk" xmlns:wne="http://schemas.microsoft.com/office/word/2006/wordml" xmlns:wps="http://schemas.microsoft.com/office/word/2010/wordprocessingShape" mc:Ignorable="w14 w15 w16se w16cid w16 w16cex w16sdtdh wp14">
+<w:footnotes xmlns:wpc="http://schemas.microsoft.com/office/word/2010/wordprocessingCanvas" xmlns:cx="http://schemas.microsoft.com/office/drawing/2014/chartex" xmlns:cx1="http://schemas.microsoft.com/office/drawing/2015/9/8/chartex" xmlns:cx2="http://schemas.microsoft.com/office/drawing/2015/10/21/chartex" xmlns:cx3="http://schemas.microsoft.com/office/drawing/2016/5/9/chartex" xmlns:cx4="http://schemas.microsoft.com/office/drawing/2016/5/10/chartex" xmlns:cx5="http://schemas.microsoft.com/office/drawing/2016/5/11/chartex" xmlns:cx6="http://schemas.microsoft.com/office/drawing/2016/5/12/chartex" xmlns:cx7="http://schemas.microsoft.com/office/drawing/2016/5/13/chartex" xmlns:cx8="http://schemas.microsoft.com/office/drawing/2016/5/14/chartex" xmlns:mc="http://schemas.openxmlformats.org/markup-compatibility/2006" xmlns:aink="http://schemas.microsoft.com/office/drawing/2016/ink" xmlns:am3d="http://schemas.microsoft.com/office/drawing/2017/model3d" xmlns:o="urn:schemas-microsoft-com:office:office" xmlns:r="http://schemas.openxmlformats.org/officeDocument/2006/relationships" xmlns:m="http://schemas.openxmlformats.org/officeDocument/2006/math" xmlns:v="urn:schemas-microsoft-com:vml" xmlns:wp14="http://schemas.microsoft.com/office/word/2010/wordprocessingDrawing" xmlns:wp="http://schemas.openxmlformats.org/drawingml/2006/wordprocessingDrawing" xmlns:w10="urn:schemas-microsoft-com:office:word" xmlns:w="http://schemas.openxmlformats.org/wordprocessingml/2006/main" xmlns:w14="http://schemas.microsoft.com/office/word/2010/wordml" xmlns:w15="http://schemas.microsoft.com/office/word/2012/wordml" xmlns:w16cex="http://schemas.microsoft.com/office/word/2018/wordml/cex" xmlns:w16cid="http://schemas.microsoft.com/office/word/2016/wordml/cid" xmlns:w16="http://schemas.microsoft.com/office/word/2018/wordml" xmlns:w16sdtdh="http://schemas.microsoft.com/office/word/2020/wordml/sdtdatahash" xmlns:w16se="http://schemas.microsoft.com/office/word/2015/wordml/symex" xmlns:wpg="http://schemas.microsoft.com/office/word/2010/wordprocessingGroup" xmlns:wpi="http://schemas.microsoft.com/office/word/2010/wordprocessingInk" xmlns:wne="http://schemas.microsoft.com/office/word/2006/wordml" xmlns:wps="http://schemas.microsoft.com/office/word/2010/wordprocessingShape" mc:Ignorable="w14 w15 w16se w16cid w16 w16cex w16sdtdh wp14">
   <w:footnote w:type="separator" w:id="-1">
     <w:p>
       <w:pPr>
@@ -31257,7 +31364,7 @@
 </file>
 
 <file path=word/header1.xml><?xml version="1.0" encoding="utf-8"?>
-<w:hdr xmlns:wpc="http://schemas.microsoft.com/office/word/2010/wordprocessingCanvas" xmlns:cx="http://schemas.microsoft.com/office/drawing/2014/chartex" xmlns:cx1="http://schemas.microsoft.com/office/drawing/2015/9/8/chartex" xmlns:cx2="http://schemas.microsoft.com/office/drawing/2015/10/21/chartex" xmlns:cx3="http://schemas.microsoft.com/office/drawing/2016/5/9/chartex" xmlns:cx4="http://schemas.microsoft.com/office/drawing/2016/5/10/chartex" xmlns:cx5="http://schemas.microsoft.com/office/drawing/2016/5/11/chartex" xmlns:cx6="http://schemas.microsoft.com/office/drawing/2016/5/12/chartex" xmlns:cx7="http://schemas.microsoft.com/office/drawing/2016/5/13/chartex" xmlns:cx8="http://schemas.microsoft.com/office/drawing/2016/5/14/chartex" xmlns:mc="http://schemas.openxmlformats.org/markup-compatibility/2006" xmlns:aink="http://schemas.microsoft.com/office/drawing/2016/ink" xmlns:am3d="http://schemas.microsoft.com/office/drawing/2017/model3d" xmlns:o="urn:schemas-microsoft-com:office:office" xmlns:oel="http://schemas.microsoft.com/office/2019/extlst" xmlns:r="http://schemas.openxmlformats.org/officeDocument/2006/relationships" xmlns:m="http://schemas.openxmlformats.org/officeDocument/2006/math" xmlns:v="urn:schemas-microsoft-com:vml" xmlns:wp14="http://schemas.microsoft.com/office/word/2010/wordprocessingDrawing" xmlns:wp="http://schemas.openxmlformats.org/drawingml/2006/wordprocessingDrawing" xmlns:w10="urn:schemas-microsoft-com:office:word" xmlns:w="http://schemas.openxmlformats.org/wordprocessingml/2006/main" xmlns:w14="http://schemas.microsoft.com/office/word/2010/wordml" xmlns:w15="http://schemas.microsoft.com/office/word/2012/wordml" xmlns:w16cex="http://schemas.microsoft.com/office/word/2018/wordml/cex" xmlns:w16cid="http://schemas.microsoft.com/office/word/2016/wordml/cid" xmlns:w16="http://schemas.microsoft.com/office/word/2018/wordml" xmlns:w16sdtdh="http://schemas.microsoft.com/office/word/2020/wordml/sdtdatahash" xmlns:w16se="http://schemas.microsoft.com/office/word/2015/wordml/symex" xmlns:wpg="http://schemas.microsoft.com/office/word/2010/wordprocessingGroup" xmlns:wpi="http://schemas.microsoft.com/office/word/2010/wordprocessingInk" xmlns:wne="http://schemas.microsoft.com/office/word/2006/wordml" xmlns:wps="http://schemas.microsoft.com/office/word/2010/wordprocessingShape" mc:Ignorable="w14 w15 w16se w16cid w16 w16cex w16sdtdh wp14">
+<w:hdr xmlns:wpc="http://schemas.microsoft.com/office/word/2010/wordprocessingCanvas" xmlns:cx="http://schemas.microsoft.com/office/drawing/2014/chartex" xmlns:cx1="http://schemas.microsoft.com/office/drawing/2015/9/8/chartex" xmlns:cx2="http://schemas.microsoft.com/office/drawing/2015/10/21/chartex" xmlns:cx3="http://schemas.microsoft.com/office/drawing/2016/5/9/chartex" xmlns:cx4="http://schemas.microsoft.com/office/drawing/2016/5/10/chartex" xmlns:cx5="http://schemas.microsoft.com/office/drawing/2016/5/11/chartex" xmlns:cx6="http://schemas.microsoft.com/office/drawing/2016/5/12/chartex" xmlns:cx7="http://schemas.microsoft.com/office/drawing/2016/5/13/chartex" xmlns:cx8="http://schemas.microsoft.com/office/drawing/2016/5/14/chartex" xmlns:mc="http://schemas.openxmlformats.org/markup-compatibility/2006" xmlns:aink="http://schemas.microsoft.com/office/drawing/2016/ink" xmlns:am3d="http://schemas.microsoft.com/office/drawing/2017/model3d" xmlns:o="urn:schemas-microsoft-com:office:office" xmlns:r="http://schemas.openxmlformats.org/officeDocument/2006/relationships" xmlns:m="http://schemas.openxmlformats.org/officeDocument/2006/math" xmlns:v="urn:schemas-microsoft-com:vml" xmlns:wp14="http://schemas.microsoft.com/office/word/2010/wordprocessingDrawing" xmlns:wp="http://schemas.openxmlformats.org/drawingml/2006/wordprocessingDrawing" xmlns:w10="urn:schemas-microsoft-com:office:word" xmlns:w="http://schemas.openxmlformats.org/wordprocessingml/2006/main" xmlns:w14="http://schemas.microsoft.com/office/word/2010/wordml" xmlns:w15="http://schemas.microsoft.com/office/word/2012/wordml" xmlns:w16cex="http://schemas.microsoft.com/office/word/2018/wordml/cex" xmlns:w16cid="http://schemas.microsoft.com/office/word/2016/wordml/cid" xmlns:w16="http://schemas.microsoft.com/office/word/2018/wordml" xmlns:w16sdtdh="http://schemas.microsoft.com/office/word/2020/wordml/sdtdatahash" xmlns:w16se="http://schemas.microsoft.com/office/word/2015/wordml/symex" xmlns:wpg="http://schemas.microsoft.com/office/word/2010/wordprocessingGroup" xmlns:wpi="http://schemas.microsoft.com/office/word/2010/wordprocessingInk" xmlns:wne="http://schemas.microsoft.com/office/word/2006/wordml" xmlns:wps="http://schemas.microsoft.com/office/word/2010/wordprocessingShape" mc:Ignorable="w14 w15 w16se w16cid w16 w16cex w16sdtdh wp14">
   <w:p>
     <w:pPr>
       <w:pBdr>
@@ -31402,7 +31509,7 @@
 </file>
 
 <file path=word/header2.xml><?xml version="1.0" encoding="utf-8"?>
-<w:hdr xmlns:wpc="http://schemas.microsoft.com/office/word/2010/wordprocessingCanvas" xmlns:cx="http://schemas.microsoft.com/office/drawing/2014/chartex" xmlns:cx1="http://schemas.microsoft.com/office/drawing/2015/9/8/chartex" xmlns:cx2="http://schemas.microsoft.com/office/drawing/2015/10/21/chartex" xmlns:cx3="http://schemas.microsoft.com/office/drawing/2016/5/9/chartex" xmlns:cx4="http://schemas.microsoft.com/office/drawing/2016/5/10/chartex" xmlns:cx5="http://schemas.microsoft.com/office/drawing/2016/5/11/chartex" xmlns:cx6="http://schemas.microsoft.com/office/drawing/2016/5/12/chartex" xmlns:cx7="http://schemas.microsoft.com/office/drawing/2016/5/13/chartex" xmlns:cx8="http://schemas.microsoft.com/office/drawing/2016/5/14/chartex" xmlns:mc="http://schemas.openxmlformats.org/markup-compatibility/2006" xmlns:aink="http://schemas.microsoft.com/office/drawing/2016/ink" xmlns:am3d="http://schemas.microsoft.com/office/drawing/2017/model3d" xmlns:o="urn:schemas-microsoft-com:office:office" xmlns:oel="http://schemas.microsoft.com/office/2019/extlst" xmlns:r="http://schemas.openxmlformats.org/officeDocument/2006/relationships" xmlns:m="http://schemas.openxmlformats.org/officeDocument/2006/math" xmlns:v="urn:schemas-microsoft-com:vml" xmlns:wp14="http://schemas.microsoft.com/office/word/2010/wordprocessingDrawing" xmlns:wp="http://schemas.openxmlformats.org/drawingml/2006/wordprocessingDrawing" xmlns:w10="urn:schemas-microsoft-com:office:word" xmlns:w="http://schemas.openxmlformats.org/wordprocessingml/2006/main" xmlns:w14="http://schemas.microsoft.com/office/word/2010/wordml" xmlns:w15="http://schemas.microsoft.com/office/word/2012/wordml" xmlns:w16cex="http://schemas.microsoft.com/office/word/2018/wordml/cex" xmlns:w16cid="http://schemas.microsoft.com/office/word/2016/wordml/cid" xmlns:w16="http://schemas.microsoft.com/office/word/2018/wordml" xmlns:w16sdtdh="http://schemas.microsoft.com/office/word/2020/wordml/sdtdatahash" xmlns:w16se="http://schemas.microsoft.com/office/word/2015/wordml/symex" xmlns:wpg="http://schemas.microsoft.com/office/word/2010/wordprocessingGroup" xmlns:wpi="http://schemas.microsoft.com/office/word/2010/wordprocessingInk" xmlns:wne="http://schemas.microsoft.com/office/word/2006/wordml" xmlns:wps="http://schemas.microsoft.com/office/word/2010/wordprocessingShape" mc:Ignorable="w14 w15 w16se w16cid w16 w16cex w16sdtdh wp14">
+<w:hdr xmlns:wpc="http://schemas.microsoft.com/office/word/2010/wordprocessingCanvas" xmlns:cx="http://schemas.microsoft.com/office/drawing/2014/chartex" xmlns:cx1="http://schemas.microsoft.com/office/drawing/2015/9/8/chartex" xmlns:cx2="http://schemas.microsoft.com/office/drawing/2015/10/21/chartex" xmlns:cx3="http://schemas.microsoft.com/office/drawing/2016/5/9/chartex" xmlns:cx4="http://schemas.microsoft.com/office/drawing/2016/5/10/chartex" xmlns:cx5="http://schemas.microsoft.com/office/drawing/2016/5/11/chartex" xmlns:cx6="http://schemas.microsoft.com/office/drawing/2016/5/12/chartex" xmlns:cx7="http://schemas.microsoft.com/office/drawing/2016/5/13/chartex" xmlns:cx8="http://schemas.microsoft.com/office/drawing/2016/5/14/chartex" xmlns:mc="http://schemas.openxmlformats.org/markup-compatibility/2006" xmlns:aink="http://schemas.microsoft.com/office/drawing/2016/ink" xmlns:am3d="http://schemas.microsoft.com/office/drawing/2017/model3d" xmlns:o="urn:schemas-microsoft-com:office:office" xmlns:r="http://schemas.openxmlformats.org/officeDocument/2006/relationships" xmlns:m="http://schemas.openxmlformats.org/officeDocument/2006/math" xmlns:v="urn:schemas-microsoft-com:vml" xmlns:wp14="http://schemas.microsoft.com/office/word/2010/wordprocessingDrawing" xmlns:wp="http://schemas.openxmlformats.org/drawingml/2006/wordprocessingDrawing" xmlns:w10="urn:schemas-microsoft-com:office:word" xmlns:w="http://schemas.openxmlformats.org/wordprocessingml/2006/main" xmlns:w14="http://schemas.microsoft.com/office/word/2010/wordml" xmlns:w15="http://schemas.microsoft.com/office/word/2012/wordml" xmlns:w16cex="http://schemas.microsoft.com/office/word/2018/wordml/cex" xmlns:w16cid="http://schemas.microsoft.com/office/word/2016/wordml/cid" xmlns:w16="http://schemas.microsoft.com/office/word/2018/wordml" xmlns:w16sdtdh="http://schemas.microsoft.com/office/word/2020/wordml/sdtdatahash" xmlns:w16se="http://schemas.microsoft.com/office/word/2015/wordml/symex" xmlns:wpg="http://schemas.microsoft.com/office/word/2010/wordprocessingGroup" xmlns:wpi="http://schemas.microsoft.com/office/word/2010/wordprocessingInk" xmlns:wne="http://schemas.microsoft.com/office/word/2006/wordml" xmlns:wps="http://schemas.microsoft.com/office/word/2010/wordprocessingShape" mc:Ignorable="w14 w15 w16se w16cid w16 w16cex w16sdtdh wp14">
   <w:p>
     <w:pPr>
       <w:pBdr>
@@ -31474,7 +31581,7 @@
 </file>
 
 <file path=word/header3.xml><?xml version="1.0" encoding="utf-8"?>
-<w:hdr xmlns:wpc="http://schemas.microsoft.com/office/word/2010/wordprocessingCanvas" xmlns:cx="http://schemas.microsoft.com/office/drawing/2014/chartex" xmlns:cx1="http://schemas.microsoft.com/office/drawing/2015/9/8/chartex" xmlns:cx2="http://schemas.microsoft.com/office/drawing/2015/10/21/chartex" xmlns:cx3="http://schemas.microsoft.com/office/drawing/2016/5/9/chartex" xmlns:cx4="http://schemas.microsoft.com/office/drawing/2016/5/10/chartex" xmlns:cx5="http://schemas.microsoft.com/office/drawing/2016/5/11/chartex" xmlns:cx6="http://schemas.microsoft.com/office/drawing/2016/5/12/chartex" xmlns:cx7="http://schemas.microsoft.com/office/drawing/2016/5/13/chartex" xmlns:cx8="http://schemas.microsoft.com/office/drawing/2016/5/14/chartex" xmlns:mc="http://schemas.openxmlformats.org/markup-compatibility/2006" xmlns:aink="http://schemas.microsoft.com/office/drawing/2016/ink" xmlns:am3d="http://schemas.microsoft.com/office/drawing/2017/model3d" xmlns:o="urn:schemas-microsoft-com:office:office" xmlns:oel="http://schemas.microsoft.com/office/2019/extlst" xmlns:r="http://schemas.openxmlformats.org/officeDocument/2006/relationships" xmlns:m="http://schemas.openxmlformats.org/officeDocument/2006/math" xmlns:v="urn:schemas-microsoft-com:vml" xmlns:wp14="http://schemas.microsoft.com/office/word/2010/wordprocessingDrawing" xmlns:wp="http://schemas.openxmlformats.org/drawingml/2006/wordprocessingDrawing" xmlns:w10="urn:schemas-microsoft-com:office:word" xmlns:w="http://schemas.openxmlformats.org/wordprocessingml/2006/main" xmlns:w14="http://schemas.microsoft.com/office/word/2010/wordml" xmlns:w15="http://schemas.microsoft.com/office/word/2012/wordml" xmlns:w16cex="http://schemas.microsoft.com/office/word/2018/wordml/cex" xmlns:w16cid="http://schemas.microsoft.com/office/word/2016/wordml/cid" xmlns:w16="http://schemas.microsoft.com/office/word/2018/wordml" xmlns:w16sdtdh="http://schemas.microsoft.com/office/word/2020/wordml/sdtdatahash" xmlns:w16se="http://schemas.microsoft.com/office/word/2015/wordml/symex" xmlns:wpg="http://schemas.microsoft.com/office/word/2010/wordprocessingGroup" xmlns:wpi="http://schemas.microsoft.com/office/word/2010/wordprocessingInk" xmlns:wne="http://schemas.microsoft.com/office/word/2006/wordml" xmlns:wps="http://schemas.microsoft.com/office/word/2010/wordprocessingShape" mc:Ignorable="w14 w15 w16se w16cid w16 w16cex w16sdtdh wp14">
+<w:hdr xmlns:wpc="http://schemas.microsoft.com/office/word/2010/wordprocessingCanvas" xmlns:cx="http://schemas.microsoft.com/office/drawing/2014/chartex" xmlns:cx1="http://schemas.microsoft.com/office/drawing/2015/9/8/chartex" xmlns:cx2="http://schemas.microsoft.com/office/drawing/2015/10/21/chartex" xmlns:cx3="http://schemas.microsoft.com/office/drawing/2016/5/9/chartex" xmlns:cx4="http://schemas.microsoft.com/office/drawing/2016/5/10/chartex" xmlns:cx5="http://schemas.microsoft.com/office/drawing/2016/5/11/chartex" xmlns:cx6="http://schemas.microsoft.com/office/drawing/2016/5/12/chartex" xmlns:cx7="http://schemas.microsoft.com/office/drawing/2016/5/13/chartex" xmlns:cx8="http://schemas.microsoft.com/office/drawing/2016/5/14/chartex" xmlns:mc="http://schemas.openxmlformats.org/markup-compatibility/2006" xmlns:aink="http://schemas.microsoft.com/office/drawing/2016/ink" xmlns:am3d="http://schemas.microsoft.com/office/drawing/2017/model3d" xmlns:o="urn:schemas-microsoft-com:office:office" xmlns:r="http://schemas.openxmlformats.org/officeDocument/2006/relationships" xmlns:m="http://schemas.openxmlformats.org/officeDocument/2006/math" xmlns:v="urn:schemas-microsoft-com:vml" xmlns:wp14="http://schemas.microsoft.com/office/word/2010/wordprocessingDrawing" xmlns:wp="http://schemas.openxmlformats.org/drawingml/2006/wordprocessingDrawing" xmlns:w10="urn:schemas-microsoft-com:office:word" xmlns:w="http://schemas.openxmlformats.org/wordprocessingml/2006/main" xmlns:w14="http://schemas.microsoft.com/office/word/2010/wordml" xmlns:w15="http://schemas.microsoft.com/office/word/2012/wordml" xmlns:w16cex="http://schemas.microsoft.com/office/word/2018/wordml/cex" xmlns:w16cid="http://schemas.microsoft.com/office/word/2016/wordml/cid" xmlns:w16="http://schemas.microsoft.com/office/word/2018/wordml" xmlns:w16sdtdh="http://schemas.microsoft.com/office/word/2020/wordml/sdtdatahash" xmlns:w16se="http://schemas.microsoft.com/office/word/2015/wordml/symex" xmlns:wpg="http://schemas.microsoft.com/office/word/2010/wordprocessingGroup" xmlns:wpi="http://schemas.microsoft.com/office/word/2010/wordprocessingInk" xmlns:wne="http://schemas.microsoft.com/office/word/2006/wordml" xmlns:wps="http://schemas.microsoft.com/office/word/2010/wordprocessingShape" mc:Ignorable="w14 w15 w16se w16cid w16 w16cex w16sdtdh wp14">
   <w:p>
     <w:pPr>
       <w:pBdr>
@@ -31619,7 +31726,7 @@
 </file>
 
 <file path=word/numbering.xml><?xml version="1.0" encoding="utf-8"?>
-<w:numbering xmlns:wpc="http://schemas.microsoft.com/office/word/2010/wordprocessingCanvas" xmlns:cx="http://schemas.microsoft.com/office/drawing/2014/chartex" xmlns:cx1="http://schemas.microsoft.com/office/drawing/2015/9/8/chartex" xmlns:cx2="http://schemas.microsoft.com/office/drawing/2015/10/21/chartex" xmlns:cx3="http://schemas.microsoft.com/office/drawing/2016/5/9/chartex" xmlns:cx4="http://schemas.microsoft.com/office/drawing/2016/5/10/chartex" xmlns:cx5="http://schemas.microsoft.com/office/drawing/2016/5/11/chartex" xmlns:cx6="http://schemas.microsoft.com/office/drawing/2016/5/12/chartex" xmlns:cx7="http://schemas.microsoft.com/office/drawing/2016/5/13/chartex" xmlns:cx8="http://schemas.microsoft.com/office/drawing/2016/5/14/chartex" xmlns:mc="http://schemas.openxmlformats.org/markup-compatibility/2006" xmlns:aink="http://schemas.microsoft.com/office/drawing/2016/ink" xmlns:am3d="http://schemas.microsoft.com/office/drawing/2017/model3d" xmlns:o="urn:schemas-microsoft-com:office:office" xmlns:oel="http://schemas.microsoft.com/office/2019/extlst" xmlns:r="http://schemas.openxmlformats.org/officeDocument/2006/relationships" xmlns:m="http://schemas.openxmlformats.org/officeDocument/2006/math" xmlns:v="urn:schemas-microsoft-com:vml" xmlns:wp14="http://schemas.microsoft.com/office/word/2010/wordprocessingDrawing" xmlns:wp="http://schemas.openxmlformats.org/drawingml/2006/wordprocessingDrawing" xmlns:w10="urn:schemas-microsoft-com:office:word" xmlns:w="http://schemas.openxmlformats.org/wordprocessingml/2006/main" xmlns:w14="http://schemas.microsoft.com/office/word/2010/wordml" xmlns:w15="http://schemas.microsoft.com/office/word/2012/wordml" xmlns:w16cex="http://schemas.microsoft.com/office/word/2018/wordml/cex" xmlns:w16cid="http://schemas.microsoft.com/office/word/2016/wordml/cid" xmlns:w16="http://schemas.microsoft.com/office/word/2018/wordml" xmlns:w16sdtdh="http://schemas.microsoft.com/office/word/2020/wordml/sdtdatahash" xmlns:w16se="http://schemas.microsoft.com/office/word/2015/wordml/symex" xmlns:wpg="http://schemas.microsoft.com/office/word/2010/wordprocessingGroup" xmlns:wpi="http://schemas.microsoft.com/office/word/2010/wordprocessingInk" xmlns:wne="http://schemas.microsoft.com/office/word/2006/wordml" xmlns:wps="http://schemas.microsoft.com/office/word/2010/wordprocessingShape" mc:Ignorable="w14 w15 w16se w16cid w16 w16cex w16sdtdh wp14">
+<w:numbering xmlns:wpc="http://schemas.microsoft.com/office/word/2010/wordprocessingCanvas" xmlns:cx="http://schemas.microsoft.com/office/drawing/2014/chartex" xmlns:cx1="http://schemas.microsoft.com/office/drawing/2015/9/8/chartex" xmlns:cx2="http://schemas.microsoft.com/office/drawing/2015/10/21/chartex" xmlns:cx3="http://schemas.microsoft.com/office/drawing/2016/5/9/chartex" xmlns:cx4="http://schemas.microsoft.com/office/drawing/2016/5/10/chartex" xmlns:cx5="http://schemas.microsoft.com/office/drawing/2016/5/11/chartex" xmlns:cx6="http://schemas.microsoft.com/office/drawing/2016/5/12/chartex" xmlns:cx7="http://schemas.microsoft.com/office/drawing/2016/5/13/chartex" xmlns:cx8="http://schemas.microsoft.com/office/drawing/2016/5/14/chartex" xmlns:mc="http://schemas.openxmlformats.org/markup-compatibility/2006" xmlns:aink="http://schemas.microsoft.com/office/drawing/2016/ink" xmlns:am3d="http://schemas.microsoft.com/office/drawing/2017/model3d" xmlns:o="urn:schemas-microsoft-com:office:office" xmlns:r="http://schemas.openxmlformats.org/officeDocument/2006/relationships" xmlns:m="http://schemas.openxmlformats.org/officeDocument/2006/math" xmlns:v="urn:schemas-microsoft-com:vml" xmlns:wp14="http://schemas.microsoft.com/office/word/2010/wordprocessingDrawing" xmlns:wp="http://schemas.openxmlformats.org/drawingml/2006/wordprocessingDrawing" xmlns:w10="urn:schemas-microsoft-com:office:word" xmlns:w="http://schemas.openxmlformats.org/wordprocessingml/2006/main" xmlns:w14="http://schemas.microsoft.com/office/word/2010/wordml" xmlns:w15="http://schemas.microsoft.com/office/word/2012/wordml" xmlns:w16cex="http://schemas.microsoft.com/office/word/2018/wordml/cex" xmlns:w16cid="http://schemas.microsoft.com/office/word/2016/wordml/cid" xmlns:w16="http://schemas.microsoft.com/office/word/2018/wordml" xmlns:w16sdtdh="http://schemas.microsoft.com/office/word/2020/wordml/sdtdatahash" xmlns:w16se="http://schemas.microsoft.com/office/word/2015/wordml/symex" xmlns:wpg="http://schemas.microsoft.com/office/word/2010/wordprocessingGroup" xmlns:wpi="http://schemas.microsoft.com/office/word/2010/wordprocessingInk" xmlns:wne="http://schemas.microsoft.com/office/word/2006/wordml" xmlns:wps="http://schemas.microsoft.com/office/word/2010/wordprocessingShape" mc:Ignorable="w14 w15 w16se w16cid w16 w16cex w16sdtdh wp14">
   <w:abstractNum w:abstractNumId="0" w15:restartNumberingAfterBreak="0">
     <w:nsid w:val="029418A5"/>
     <w:multiLevelType w:val="multilevel"/>
@@ -32787,49 +32894,52 @@
       </w:pPr>
     </w:lvl>
   </w:abstractNum>
-  <w:num w:numId="1" w16cid:durableId="1692415958">
+  <w:num w:numId="1">
     <w:abstractNumId w:val="1"/>
   </w:num>
-  <w:num w:numId="2" w16cid:durableId="2120836375">
+  <w:num w:numId="2">
     <w:abstractNumId w:val="9"/>
   </w:num>
-  <w:num w:numId="3" w16cid:durableId="1505584725">
+  <w:num w:numId="3">
     <w:abstractNumId w:val="10"/>
   </w:num>
-  <w:num w:numId="4" w16cid:durableId="572155403">
+  <w:num w:numId="4">
     <w:abstractNumId w:val="2"/>
   </w:num>
-  <w:num w:numId="5" w16cid:durableId="402024192">
+  <w:num w:numId="5">
     <w:abstractNumId w:val="11"/>
   </w:num>
-  <w:num w:numId="6" w16cid:durableId="1486436550">
+  <w:num w:numId="6">
     <w:abstractNumId w:val="4"/>
   </w:num>
-  <w:num w:numId="7" w16cid:durableId="810944033">
+  <w:num w:numId="7">
     <w:abstractNumId w:val="0"/>
   </w:num>
-  <w:num w:numId="8" w16cid:durableId="435293569">
+  <w:num w:numId="8">
     <w:abstractNumId w:val="8"/>
   </w:num>
-  <w:num w:numId="9" w16cid:durableId="1669360162">
+  <w:num w:numId="9">
     <w:abstractNumId w:val="7"/>
   </w:num>
-  <w:num w:numId="10" w16cid:durableId="208886986">
+  <w:num w:numId="10">
     <w:abstractNumId w:val="5"/>
   </w:num>
-  <w:num w:numId="11" w16cid:durableId="458496120">
+  <w:num w:numId="11">
     <w:abstractNumId w:val="3"/>
   </w:num>
-  <w:num w:numId="12" w16cid:durableId="144590456">
+  <w:num w:numId="12">
     <w:abstractNumId w:val="6"/>
   </w:num>
 </w:numbering>
 </file>
 
 <file path=word/people.xml><?xml version="1.0" encoding="utf-8"?>
-<w15:people xmlns:wpc="http://schemas.microsoft.com/office/word/2010/wordprocessingCanvas" xmlns:cx="http://schemas.microsoft.com/office/drawing/2014/chartex" xmlns:cx1="http://schemas.microsoft.com/office/drawing/2015/9/8/chartex" xmlns:cx2="http://schemas.microsoft.com/office/drawing/2015/10/21/chartex" xmlns:cx3="http://schemas.microsoft.com/office/drawing/2016/5/9/chartex" xmlns:cx4="http://schemas.microsoft.com/office/drawing/2016/5/10/chartex" xmlns:cx5="http://schemas.microsoft.com/office/drawing/2016/5/11/chartex" xmlns:cx6="http://schemas.microsoft.com/office/drawing/2016/5/12/chartex" xmlns:cx7="http://schemas.microsoft.com/office/drawing/2016/5/13/chartex" xmlns:cx8="http://schemas.microsoft.com/office/drawing/2016/5/14/chartex" xmlns:mc="http://schemas.openxmlformats.org/markup-compatibility/2006" xmlns:aink="http://schemas.microsoft.com/office/drawing/2016/ink" xmlns:am3d="http://schemas.microsoft.com/office/drawing/2017/model3d" xmlns:o="urn:schemas-microsoft-com:office:office" xmlns:oel="http://schemas.microsoft.com/office/2019/extlst" xmlns:r="http://schemas.openxmlformats.org/officeDocument/2006/relationships" xmlns:m="http://schemas.openxmlformats.org/officeDocument/2006/math" xmlns:v="urn:schemas-microsoft-com:vml" xmlns:wp14="http://schemas.microsoft.com/office/word/2010/wordprocessingDrawing" xmlns:wp="http://schemas.openxmlformats.org/drawingml/2006/wordprocessingDrawing" xmlns:w10="urn:schemas-microsoft-com:office:word" xmlns:w="http://schemas.openxmlformats.org/wordprocessingml/2006/main" xmlns:w14="http://schemas.microsoft.com/office/word/2010/wordml" xmlns:w15="http://schemas.microsoft.com/office/word/2012/wordml" xmlns:w16cex="http://schemas.microsoft.com/office/word/2018/wordml/cex" xmlns:w16cid="http://schemas.microsoft.com/office/word/2016/wordml/cid" xmlns:w16="http://schemas.microsoft.com/office/word/2018/wordml" xmlns:w16sdtdh="http://schemas.microsoft.com/office/word/2020/wordml/sdtdatahash" xmlns:w16se="http://schemas.microsoft.com/office/word/2015/wordml/symex" xmlns:wpg="http://schemas.microsoft.com/office/word/2010/wordprocessingGroup" xmlns:wpi="http://schemas.microsoft.com/office/word/2010/wordprocessingInk" xmlns:wne="http://schemas.microsoft.com/office/word/2006/wordml" xmlns:wps="http://schemas.microsoft.com/office/word/2010/wordprocessingShape" mc:Ignorable="w14 w15 w16se w16cid w16 w16cex w16sdtdh wp14">
+<w15:people xmlns:wpc="http://schemas.microsoft.com/office/word/2010/wordprocessingCanvas" xmlns:cx="http://schemas.microsoft.com/office/drawing/2014/chartex" xmlns:cx1="http://schemas.microsoft.com/office/drawing/2015/9/8/chartex" xmlns:cx2="http://schemas.microsoft.com/office/drawing/2015/10/21/chartex" xmlns:cx3="http://schemas.microsoft.com/office/drawing/2016/5/9/chartex" xmlns:cx4="http://schemas.microsoft.com/office/drawing/2016/5/10/chartex" xmlns:cx5="http://schemas.microsoft.com/office/drawing/2016/5/11/chartex" xmlns:cx6="http://schemas.microsoft.com/office/drawing/2016/5/12/chartex" xmlns:cx7="http://schemas.microsoft.com/office/drawing/2016/5/13/chartex" xmlns:cx8="http://schemas.microsoft.com/office/drawing/2016/5/14/chartex" xmlns:mc="http://schemas.openxmlformats.org/markup-compatibility/2006" xmlns:aink="http://schemas.microsoft.com/office/drawing/2016/ink" xmlns:am3d="http://schemas.microsoft.com/office/drawing/2017/model3d" xmlns:o="urn:schemas-microsoft-com:office:office" xmlns:r="http://schemas.openxmlformats.org/officeDocument/2006/relationships" xmlns:m="http://schemas.openxmlformats.org/officeDocument/2006/math" xmlns:v="urn:schemas-microsoft-com:vml" xmlns:wp14="http://schemas.microsoft.com/office/word/2010/wordprocessingDrawing" xmlns:wp="http://schemas.openxmlformats.org/drawingml/2006/wordprocessingDrawing" xmlns:w10="urn:schemas-microsoft-com:office:word" xmlns:w="http://schemas.openxmlformats.org/wordprocessingml/2006/main" xmlns:w14="http://schemas.microsoft.com/office/word/2010/wordml" xmlns:w15="http://schemas.microsoft.com/office/word/2012/wordml" xmlns:w16cex="http://schemas.microsoft.com/office/word/2018/wordml/cex" xmlns:w16cid="http://schemas.microsoft.com/office/word/2016/wordml/cid" xmlns:w16="http://schemas.microsoft.com/office/word/2018/wordml" xmlns:w16sdtdh="http://schemas.microsoft.com/office/word/2020/wordml/sdtdatahash" xmlns:w16se="http://schemas.microsoft.com/office/word/2015/wordml/symex" xmlns:wpg="http://schemas.microsoft.com/office/word/2010/wordprocessingGroup" xmlns:wpi="http://schemas.microsoft.com/office/word/2010/wordprocessingInk" xmlns:wne="http://schemas.microsoft.com/office/word/2006/wordml" xmlns:wps="http://schemas.microsoft.com/office/word/2010/wordprocessingShape" mc:Ignorable="w14 w15 w16se w16cid w16 w16cex w16sdtdh wp14">
   <w15:person w15:author="Hugo Jesús Salas Canales">
     <w15:presenceInfo w15:providerId="Windows Live" w15:userId="1fa06b7ab697c9eb"/>
+  </w15:person>
+  <w15:person w15:author="Benjamin Ponce Chanca">
+    <w15:presenceInfo w15:providerId="AD" w15:userId="S::100071300@cientifica.edu.pe::383c1e1a-34d1-4018-9aec-9df991d763f6"/>
   </w15:person>
 </w15:people>
 </file>

</xml_diff>